<commit_message>
Alterando a formatação da documentação
</commit_message>
<xml_diff>
--- a/Sprint 2/Documentação/Documentacao.docx
+++ b/Sprint 2/Documentação/Documentacao.docx
@@ -4,41 +4,35 @@
   <w:body>
     <w:p>
       <w:pPr>
-        <w:spacing w:after="0" w:line="259" w:lineRule="auto"/>
+        <w:spacing w:after="0" w:line="360" w:lineRule="auto"/>
         <w:ind w:left="0" w:right="0" w:firstLine="0"/>
-        <w:jc w:val="left"/>
-      </w:pPr>
-      <w:r>
-        <w:rPr>
-          <w:rFonts w:ascii="Calibri" w:eastAsia="Calibri" w:hAnsi="Calibri" w:cs="Calibri"/>
-          <w:sz w:val="22"/>
-        </w:rPr>
-        <w:t xml:space="preserve"> </w:t>
-      </w:r>
-      <w:r>
-        <w:rPr>
-          <w:rFonts w:ascii="Calibri" w:eastAsia="Calibri" w:hAnsi="Calibri" w:cs="Calibri"/>
-          <w:sz w:val="22"/>
-        </w:rPr>
-        <w:tab/>
-        <w:t xml:space="preserve"> </w:t>
-      </w:r>
-    </w:p>
-    <w:p>
-      <w:pPr>
-        <w:spacing w:after="564" w:line="259" w:lineRule="auto"/>
-        <w:ind w:left="7" w:right="0" w:firstLine="0"/>
         <w:jc w:val="center"/>
-      </w:pPr>
-      <w:r>
-        <w:rPr>
+        <w:rPr>
+          <w:rFonts w:ascii="Arial" w:hAnsi="Arial" w:cs="Arial"/>
+          <w:bCs/>
+          <w:szCs w:val="24"/>
+        </w:rPr>
+      </w:pPr>
+      <w:r>
+        <w:rPr>
+          <w:rFonts w:ascii="Arial" w:hAnsi="Arial" w:cs="Arial"/>
+          <w:bCs/>
           <w:noProof/>
+          <w:szCs w:val="24"/>
         </w:rPr>
         <w:drawing>
-          <wp:inline distT="0" distB="0" distL="0" distR="0" wp14:anchorId="42606505" wp14:editId="1EE6C350">
-            <wp:extent cx="3600450" cy="1340683"/>
+          <wp:anchor distT="0" distB="0" distL="114300" distR="114300" simplePos="0" relativeHeight="251658240" behindDoc="0" locked="0" layoutInCell="1" allowOverlap="1" wp14:anchorId="6D7C5FE2" wp14:editId="396C8386">
+            <wp:simplePos x="0" y="0"/>
+            <wp:positionH relativeFrom="margin">
+              <wp:align>center</wp:align>
+            </wp:positionH>
+            <wp:positionV relativeFrom="paragraph">
+              <wp:posOffset>-736402</wp:posOffset>
+            </wp:positionV>
+            <wp:extent cx="1301499" cy="484633"/>
             <wp:effectExtent l="0" t="0" r="0" b="0"/>
-            <wp:docPr id="4" name="Imagem 4" descr="BandTec Digital School | Digital School"/>
+            <wp:wrapNone/>
+            <wp:docPr id="8" name="Imagem 8" descr="Logotipo&#10;&#10;Descrição gerada automaticamente"/>
             <wp:cNvGraphicFramePr>
               <a:graphicFrameLocks xmlns:a="http://schemas.openxmlformats.org/drawingml/2006/main" noChangeAspect="1"/>
             </wp:cNvGraphicFramePr>
@@ -46,927 +40,930 @@
               <a:graphicData uri="http://schemas.openxmlformats.org/drawingml/2006/picture">
                 <pic:pic xmlns:pic="http://schemas.openxmlformats.org/drawingml/2006/picture">
                   <pic:nvPicPr>
-                    <pic:cNvPr id="0" name="Picture 10" descr="BandTec Digital School | Digital School"/>
-                    <pic:cNvPicPr>
-                      <a:picLocks noChangeAspect="1" noChangeArrowheads="1"/>
-                    </pic:cNvPicPr>
+                    <pic:cNvPr id="8" name="Imagem 8" descr="Logotipo&#10;&#10;Descrição gerada automaticamente"/>
+                    <pic:cNvPicPr/>
                   </pic:nvPicPr>
                   <pic:blipFill>
-                    <a:blip r:embed="rId8">
+                    <a:blip r:embed="rId8" cstate="print">
                       <a:extLst>
                         <a:ext uri="{28A0092B-C50C-407E-A947-70E740481C1C}">
                           <a14:useLocalDpi xmlns:a14="http://schemas.microsoft.com/office/drawing/2010/main" val="0"/>
                         </a:ext>
                       </a:extLst>
                     </a:blip>
-                    <a:srcRect/>
                     <a:stretch>
                       <a:fillRect/>
                     </a:stretch>
                   </pic:blipFill>
-                  <pic:spPr bwMode="auto">
+                  <pic:spPr>
                     <a:xfrm>
                       <a:off x="0" y="0"/>
-                      <a:ext cx="3640699" cy="1355670"/>
+                      <a:ext cx="1301499" cy="484633"/>
                     </a:xfrm>
                     <a:prstGeom prst="rect">
                       <a:avLst/>
                     </a:prstGeom>
-                    <a:noFill/>
-                    <a:ln>
-                      <a:noFill/>
-                    </a:ln>
                   </pic:spPr>
                 </pic:pic>
               </a:graphicData>
             </a:graphic>
-          </wp:inline>
+          </wp:anchor>
         </w:drawing>
       </w:r>
-    </w:p>
-    <w:p>
-      <w:pPr>
-        <w:spacing w:after="115" w:line="259" w:lineRule="auto"/>
-        <w:ind w:left="7" w:right="0" w:firstLine="0"/>
-        <w:jc w:val="left"/>
-      </w:pPr>
-      <w:r>
-        <w:rPr>
+      <w:r>
+        <w:rPr>
+          <w:rFonts w:ascii="Arial" w:hAnsi="Arial" w:cs="Arial"/>
+          <w:bCs/>
+          <w:szCs w:val="24"/>
+        </w:rPr>
+        <w:t>ABNER LUCAS DA ROCHA SANTOS</w:t>
+      </w:r>
+    </w:p>
+    <w:p>
+      <w:pPr>
+        <w:spacing w:after="0" w:line="360" w:lineRule="auto"/>
+        <w:ind w:left="2086" w:right="2079" w:firstLine="0"/>
+        <w:jc w:val="center"/>
+        <w:rPr>
+          <w:rFonts w:ascii="Arial" w:hAnsi="Arial" w:cs="Arial"/>
+          <w:bCs/>
+          <w:szCs w:val="24"/>
+        </w:rPr>
+      </w:pPr>
+      <w:r>
+        <w:rPr>
+          <w:rFonts w:ascii="Arial" w:hAnsi="Arial" w:cs="Arial"/>
+          <w:bCs/>
+          <w:szCs w:val="24"/>
+        </w:rPr>
+        <w:t>FERNANDO MARQUES DOS SANTOS</w:t>
+      </w:r>
+    </w:p>
+    <w:p>
+      <w:pPr>
+        <w:spacing w:after="0" w:line="360" w:lineRule="auto"/>
+        <w:ind w:left="2086" w:right="1996" w:firstLine="0"/>
+        <w:jc w:val="center"/>
+        <w:rPr>
+          <w:rFonts w:ascii="Arial" w:hAnsi="Arial" w:cs="Arial"/>
+          <w:bCs/>
+          <w:szCs w:val="24"/>
+        </w:rPr>
+      </w:pPr>
+      <w:r>
+        <w:rPr>
+          <w:rFonts w:ascii="Arial" w:hAnsi="Arial" w:cs="Arial"/>
+          <w:bCs/>
+          <w:szCs w:val="24"/>
+        </w:rPr>
+        <w:t>GIOVANNA DE MELO VALENTIN</w:t>
+      </w:r>
+    </w:p>
+    <w:p>
+      <w:pPr>
+        <w:spacing w:after="0" w:line="360" w:lineRule="auto"/>
+        <w:ind w:left="2086" w:right="1996" w:firstLine="0"/>
+        <w:jc w:val="center"/>
+        <w:rPr>
+          <w:rFonts w:ascii="Arial" w:hAnsi="Arial" w:cs="Arial"/>
+          <w:bCs/>
+          <w:szCs w:val="24"/>
+        </w:rPr>
+      </w:pPr>
+      <w:r>
+        <w:rPr>
+          <w:rFonts w:ascii="Arial" w:hAnsi="Arial" w:cs="Arial"/>
+          <w:bCs/>
+          <w:szCs w:val="24"/>
+        </w:rPr>
+        <w:t>GUSTAVO MANOCCHIO</w:t>
+      </w:r>
+    </w:p>
+    <w:p>
+      <w:pPr>
+        <w:spacing w:after="0" w:line="360" w:lineRule="auto"/>
+        <w:ind w:left="2086" w:right="1996" w:firstLine="0"/>
+        <w:jc w:val="center"/>
+        <w:rPr>
+          <w:rFonts w:ascii="Arial" w:hAnsi="Arial" w:cs="Arial"/>
+          <w:bCs/>
+          <w:szCs w:val="24"/>
+        </w:rPr>
+      </w:pPr>
+      <w:r>
+        <w:rPr>
+          <w:rFonts w:ascii="Arial" w:hAnsi="Arial" w:cs="Arial"/>
+          <w:bCs/>
+          <w:szCs w:val="24"/>
+        </w:rPr>
+        <w:t xml:space="preserve">JHONATAN HARISSA </w:t>
+      </w:r>
+    </w:p>
+    <w:p>
+      <w:pPr>
+        <w:spacing w:after="0" w:line="360" w:lineRule="auto"/>
+        <w:ind w:left="2086" w:right="1996" w:firstLine="0"/>
+        <w:jc w:val="center"/>
+        <w:rPr>
+          <w:rFonts w:ascii="Arial" w:hAnsi="Arial" w:cs="Arial"/>
+          <w:bCs/>
+          <w:szCs w:val="24"/>
+        </w:rPr>
+      </w:pPr>
+      <w:r>
+        <w:rPr>
+          <w:rFonts w:ascii="Arial" w:hAnsi="Arial" w:cs="Arial"/>
+          <w:bCs/>
+          <w:szCs w:val="24"/>
+        </w:rPr>
+        <w:t>LEONARDO VICCHIETTI IANNOTTA</w:t>
+      </w:r>
+    </w:p>
+    <w:p>
+      <w:pPr>
+        <w:spacing w:after="0" w:line="360" w:lineRule="auto"/>
+        <w:ind w:left="2086" w:right="1996" w:firstLine="0"/>
+        <w:jc w:val="center"/>
+        <w:rPr>
+          <w:rFonts w:ascii="Arial" w:hAnsi="Arial" w:cs="Arial"/>
+          <w:bCs/>
+          <w:szCs w:val="24"/>
+        </w:rPr>
+      </w:pPr>
+    </w:p>
+    <w:p>
+      <w:pPr>
+        <w:spacing w:after="0" w:line="360" w:lineRule="auto"/>
+        <w:ind w:left="2086" w:right="1996" w:firstLine="0"/>
+        <w:jc w:val="center"/>
+        <w:rPr>
+          <w:rFonts w:ascii="Arial" w:hAnsi="Arial" w:cs="Arial"/>
+          <w:bCs/>
+          <w:szCs w:val="24"/>
+        </w:rPr>
+      </w:pPr>
+    </w:p>
+    <w:p>
+      <w:pPr>
+        <w:spacing w:after="0" w:line="360" w:lineRule="auto"/>
+        <w:ind w:left="2086" w:right="1996" w:firstLine="0"/>
+        <w:jc w:val="center"/>
+        <w:rPr>
+          <w:rFonts w:ascii="Arial" w:hAnsi="Arial" w:cs="Arial"/>
+          <w:bCs/>
+          <w:szCs w:val="24"/>
+        </w:rPr>
+      </w:pPr>
+    </w:p>
+    <w:p>
+      <w:pPr>
+        <w:spacing w:after="0" w:line="360" w:lineRule="auto"/>
+        <w:ind w:left="2086" w:right="1996" w:firstLine="0"/>
+        <w:jc w:val="center"/>
+        <w:rPr>
+          <w:rFonts w:ascii="Arial" w:hAnsi="Arial" w:cs="Arial"/>
+          <w:bCs/>
+          <w:szCs w:val="24"/>
+        </w:rPr>
+      </w:pPr>
+    </w:p>
+    <w:p>
+      <w:pPr>
+        <w:spacing w:after="0" w:line="360" w:lineRule="auto"/>
+        <w:ind w:left="2086" w:right="1996" w:firstLine="0"/>
+        <w:jc w:val="center"/>
+        <w:rPr>
+          <w:rFonts w:ascii="Arial" w:hAnsi="Arial" w:cs="Arial"/>
+          <w:bCs/>
+          <w:szCs w:val="24"/>
+        </w:rPr>
+      </w:pPr>
+    </w:p>
+    <w:p>
+      <w:pPr>
+        <w:spacing w:after="0" w:line="360" w:lineRule="auto"/>
+        <w:ind w:left="2086" w:right="1996" w:firstLine="0"/>
+        <w:jc w:val="center"/>
+        <w:rPr>
+          <w:rFonts w:ascii="Arial" w:hAnsi="Arial" w:cs="Arial"/>
+          <w:bCs/>
+          <w:szCs w:val="24"/>
+        </w:rPr>
+      </w:pPr>
+    </w:p>
+    <w:p>
+      <w:pPr>
+        <w:spacing w:after="0" w:line="360" w:lineRule="auto"/>
+        <w:ind w:left="2086" w:right="1996" w:firstLine="0"/>
+        <w:jc w:val="center"/>
+        <w:rPr>
+          <w:rFonts w:ascii="Arial" w:hAnsi="Arial" w:cs="Arial"/>
+          <w:bCs/>
+          <w:szCs w:val="24"/>
+        </w:rPr>
+      </w:pPr>
+    </w:p>
+    <w:p>
+      <w:pPr>
+        <w:spacing w:after="0" w:line="360" w:lineRule="auto"/>
+        <w:ind w:left="2086" w:right="1996" w:firstLine="0"/>
+        <w:jc w:val="center"/>
+        <w:rPr>
+          <w:rFonts w:ascii="Arial" w:hAnsi="Arial" w:cs="Arial"/>
+          <w:bCs/>
+          <w:szCs w:val="24"/>
+        </w:rPr>
+      </w:pPr>
+    </w:p>
+    <w:p>
+      <w:pPr>
+        <w:spacing w:after="0" w:line="360" w:lineRule="auto"/>
+        <w:ind w:left="11" w:right="0" w:firstLine="0"/>
+        <w:jc w:val="center"/>
+        <w:rPr>
+          <w:rFonts w:ascii="Arial" w:hAnsi="Arial" w:cs="Arial"/>
           <w:b/>
+          <w:szCs w:val="24"/>
+        </w:rPr>
+      </w:pPr>
+      <w:r>
+        <w:rPr>
+          <w:rFonts w:ascii="Arial" w:hAnsi="Arial" w:cs="Arial"/>
+          <w:b/>
+          <w:szCs w:val="24"/>
+        </w:rPr>
+        <w:t>SISTEMA DE MONITORAMENTO DE TEMPERATURA, UMIDADE E LUMINOSIDADE NOS AMBIENTES EMPRESARIAIS</w:t>
+      </w:r>
+      <w:r>
+        <w:rPr>
+          <w:rFonts w:ascii="Arial" w:hAnsi="Arial" w:cs="Arial"/>
+          <w:b/>
+          <w:szCs w:val="24"/>
         </w:rPr>
         <w:t xml:space="preserve"> </w:t>
       </w:r>
     </w:p>
     <w:p>
       <w:pPr>
-        <w:spacing w:after="187" w:line="259" w:lineRule="auto"/>
+        <w:spacing w:after="0" w:line="360" w:lineRule="auto"/>
+        <w:ind w:left="10" w:right="2" w:firstLine="0"/>
+        <w:jc w:val="center"/>
+        <w:rPr>
+          <w:rFonts w:ascii="Arial" w:hAnsi="Arial" w:cs="Arial"/>
+          <w:bCs/>
+          <w:szCs w:val="24"/>
+        </w:rPr>
+      </w:pPr>
+    </w:p>
+    <w:p>
+      <w:pPr>
+        <w:spacing w:after="0" w:line="360" w:lineRule="auto"/>
+        <w:ind w:left="10" w:right="2" w:firstLine="0"/>
+        <w:jc w:val="center"/>
+        <w:rPr>
+          <w:rFonts w:ascii="Arial" w:hAnsi="Arial" w:cs="Arial"/>
+          <w:bCs/>
+          <w:szCs w:val="24"/>
+        </w:rPr>
+      </w:pPr>
+    </w:p>
+    <w:p>
+      <w:pPr>
+        <w:spacing w:after="0" w:line="360" w:lineRule="auto"/>
+        <w:ind w:left="10" w:right="2" w:firstLine="0"/>
+        <w:jc w:val="center"/>
+        <w:rPr>
+          <w:rFonts w:ascii="Arial" w:hAnsi="Arial" w:cs="Arial"/>
+          <w:bCs/>
+          <w:szCs w:val="24"/>
+        </w:rPr>
+      </w:pPr>
+    </w:p>
+    <w:p>
+      <w:pPr>
+        <w:spacing w:after="0" w:line="360" w:lineRule="auto"/>
+        <w:ind w:left="10" w:right="2" w:firstLine="0"/>
+        <w:jc w:val="center"/>
+        <w:rPr>
+          <w:rFonts w:ascii="Arial" w:hAnsi="Arial" w:cs="Arial"/>
+          <w:bCs/>
+          <w:szCs w:val="24"/>
+        </w:rPr>
+      </w:pPr>
+    </w:p>
+    <w:p>
+      <w:pPr>
+        <w:spacing w:after="0" w:line="360" w:lineRule="auto"/>
+        <w:ind w:left="10" w:right="2" w:firstLine="0"/>
+        <w:jc w:val="center"/>
+        <w:rPr>
+          <w:rFonts w:ascii="Arial" w:hAnsi="Arial" w:cs="Arial"/>
+          <w:bCs/>
+          <w:szCs w:val="24"/>
+        </w:rPr>
+      </w:pPr>
+    </w:p>
+    <w:p>
+      <w:pPr>
+        <w:spacing w:after="0" w:line="360" w:lineRule="auto"/>
+        <w:ind w:left="10" w:right="2" w:firstLine="0"/>
+        <w:jc w:val="center"/>
+        <w:rPr>
+          <w:rFonts w:ascii="Arial" w:hAnsi="Arial" w:cs="Arial"/>
+          <w:bCs/>
+          <w:szCs w:val="24"/>
+        </w:rPr>
+      </w:pPr>
+    </w:p>
+    <w:p>
+      <w:pPr>
+        <w:spacing w:after="0" w:line="360" w:lineRule="auto"/>
+        <w:ind w:left="10" w:right="2" w:firstLine="0"/>
+        <w:jc w:val="center"/>
+        <w:rPr>
+          <w:rFonts w:ascii="Arial" w:hAnsi="Arial" w:cs="Arial"/>
+          <w:bCs/>
+          <w:szCs w:val="24"/>
+        </w:rPr>
+      </w:pPr>
+    </w:p>
+    <w:p>
+      <w:pPr>
+        <w:spacing w:after="0" w:line="360" w:lineRule="auto"/>
+        <w:ind w:left="10" w:right="2" w:firstLine="0"/>
+        <w:jc w:val="center"/>
+        <w:rPr>
+          <w:rFonts w:ascii="Arial" w:hAnsi="Arial" w:cs="Arial"/>
+          <w:bCs/>
+          <w:szCs w:val="24"/>
+        </w:rPr>
+      </w:pPr>
+    </w:p>
+    <w:p>
+      <w:pPr>
+        <w:spacing w:after="0" w:line="360" w:lineRule="auto"/>
+        <w:ind w:left="10" w:right="2" w:firstLine="0"/>
+        <w:jc w:val="center"/>
+        <w:rPr>
+          <w:rFonts w:ascii="Arial" w:hAnsi="Arial" w:cs="Arial"/>
+          <w:bCs/>
+          <w:szCs w:val="24"/>
+        </w:rPr>
+      </w:pPr>
+    </w:p>
+    <w:p>
+      <w:pPr>
+        <w:spacing w:after="0" w:line="360" w:lineRule="auto"/>
+        <w:ind w:left="10" w:right="2" w:firstLine="0"/>
+        <w:jc w:val="center"/>
+        <w:rPr>
+          <w:rFonts w:ascii="Arial" w:hAnsi="Arial" w:cs="Arial"/>
+          <w:bCs/>
+          <w:szCs w:val="24"/>
+        </w:rPr>
+      </w:pPr>
+    </w:p>
+    <w:p>
+      <w:pPr>
+        <w:spacing w:after="0" w:line="360" w:lineRule="auto"/>
+        <w:ind w:left="10" w:right="2" w:firstLine="0"/>
+        <w:jc w:val="center"/>
+        <w:rPr>
+          <w:rFonts w:ascii="Arial" w:hAnsi="Arial" w:cs="Arial"/>
+          <w:bCs/>
+          <w:szCs w:val="24"/>
+        </w:rPr>
+      </w:pPr>
+    </w:p>
+    <w:p>
+      <w:pPr>
+        <w:spacing w:after="0" w:line="360" w:lineRule="auto"/>
+        <w:ind w:left="10" w:right="2" w:firstLine="0"/>
+        <w:jc w:val="center"/>
+        <w:rPr>
+          <w:rFonts w:ascii="Arial" w:hAnsi="Arial" w:cs="Arial"/>
+          <w:bCs/>
+          <w:szCs w:val="24"/>
+        </w:rPr>
+      </w:pPr>
+    </w:p>
+    <w:p>
+      <w:pPr>
+        <w:spacing w:after="0" w:line="360" w:lineRule="auto"/>
+        <w:ind w:left="10" w:right="2" w:firstLine="0"/>
+        <w:jc w:val="center"/>
+        <w:rPr>
+          <w:rFonts w:ascii="Arial" w:hAnsi="Arial" w:cs="Arial"/>
+          <w:bCs/>
+          <w:szCs w:val="24"/>
+        </w:rPr>
+      </w:pPr>
+    </w:p>
+    <w:p>
+      <w:pPr>
+        <w:spacing w:after="0" w:line="360" w:lineRule="auto"/>
+        <w:ind w:left="10" w:right="2" w:firstLine="0"/>
+        <w:jc w:val="center"/>
+        <w:rPr>
+          <w:rFonts w:ascii="Arial" w:hAnsi="Arial" w:cs="Arial"/>
+          <w:bCs/>
+          <w:szCs w:val="24"/>
+        </w:rPr>
+      </w:pPr>
+    </w:p>
+    <w:p>
+      <w:pPr>
+        <w:spacing w:after="0" w:line="360" w:lineRule="auto"/>
+        <w:ind w:left="10" w:right="2" w:firstLine="0"/>
+        <w:jc w:val="center"/>
+        <w:rPr>
+          <w:rFonts w:ascii="Arial" w:hAnsi="Arial" w:cs="Arial"/>
+          <w:bCs/>
+          <w:szCs w:val="24"/>
+        </w:rPr>
+      </w:pPr>
+    </w:p>
+    <w:p>
+      <w:pPr>
+        <w:spacing w:after="0" w:line="360" w:lineRule="auto"/>
+        <w:ind w:left="10" w:right="2" w:firstLine="0"/>
+        <w:jc w:val="center"/>
+        <w:rPr>
+          <w:rFonts w:ascii="Arial" w:hAnsi="Arial" w:cs="Arial"/>
+          <w:bCs/>
+          <w:szCs w:val="24"/>
+        </w:rPr>
+      </w:pPr>
+    </w:p>
+    <w:p>
+      <w:pPr>
+        <w:spacing w:after="0" w:line="360" w:lineRule="auto"/>
+        <w:ind w:left="14" w:right="3" w:firstLine="0"/>
+        <w:jc w:val="center"/>
+        <w:rPr>
+          <w:rFonts w:ascii="Arial" w:hAnsi="Arial" w:cs="Arial"/>
+          <w:b/>
+          <w:szCs w:val="24"/>
+        </w:rPr>
+      </w:pPr>
+      <w:r>
+        <w:rPr>
+          <w:rFonts w:ascii="Arial" w:hAnsi="Arial" w:cs="Arial"/>
+          <w:b/>
+          <w:szCs w:val="24"/>
+        </w:rPr>
+        <w:t xml:space="preserve">SÃO PAULO </w:t>
+      </w:r>
+    </w:p>
+    <w:p>
+      <w:pPr>
+        <w:spacing w:after="0" w:line="360" w:lineRule="auto"/>
+        <w:ind w:left="14" w:right="3" w:firstLine="0"/>
+        <w:jc w:val="center"/>
+        <w:rPr>
+          <w:rFonts w:ascii="Arial" w:hAnsi="Arial" w:cs="Arial"/>
+          <w:b/>
+          <w:szCs w:val="24"/>
+        </w:rPr>
+      </w:pPr>
+      <w:r>
+        <w:rPr>
+          <w:rFonts w:ascii="Arial" w:hAnsi="Arial" w:cs="Arial"/>
+          <w:b/>
+          <w:szCs w:val="24"/>
+        </w:rPr>
+        <w:t>202</w:t>
+      </w:r>
+      <w:r>
+        <w:rPr>
+          <w:rFonts w:ascii="Arial" w:hAnsi="Arial" w:cs="Arial"/>
+          <w:b/>
+          <w:szCs w:val="24"/>
+        </w:rPr>
+        <w:t>1</w:t>
+      </w:r>
+      <w:r>
+        <w:rPr>
+          <w:rFonts w:ascii="Arial" w:hAnsi="Arial" w:cs="Arial"/>
+          <w:szCs w:val="24"/>
+        </w:rPr>
+        <w:br w:type="page"/>
+      </w:r>
+    </w:p>
+    <w:p>
+      <w:pPr>
+        <w:spacing w:after="0" w:line="360" w:lineRule="auto"/>
+        <w:ind w:left="0" w:right="0" w:firstLine="0"/>
+        <w:jc w:val="center"/>
+        <w:rPr>
+          <w:rFonts w:ascii="Arial" w:hAnsi="Arial" w:cs="Arial"/>
+          <w:bCs/>
+          <w:szCs w:val="24"/>
+        </w:rPr>
+      </w:pPr>
+      <w:r>
+        <w:rPr>
+          <w:rFonts w:ascii="Arial" w:hAnsi="Arial" w:cs="Arial"/>
+          <w:bCs/>
+          <w:szCs w:val="24"/>
+        </w:rPr>
+        <w:lastRenderedPageBreak/>
+        <w:t>ABNER LUCAS DA ROCHA SANTOS</w:t>
+      </w:r>
+    </w:p>
+    <w:p>
+      <w:pPr>
+        <w:spacing w:after="0" w:line="360" w:lineRule="auto"/>
+        <w:ind w:left="2086" w:right="2079" w:firstLine="0"/>
+        <w:jc w:val="center"/>
+        <w:rPr>
+          <w:rFonts w:ascii="Arial" w:hAnsi="Arial" w:cs="Arial"/>
+          <w:bCs/>
+          <w:szCs w:val="24"/>
+        </w:rPr>
+      </w:pPr>
+      <w:r>
+        <w:rPr>
+          <w:rFonts w:ascii="Arial" w:hAnsi="Arial" w:cs="Arial"/>
+          <w:bCs/>
+          <w:szCs w:val="24"/>
+        </w:rPr>
+        <w:t>FERNANDO MARQUES DOS SANTOS</w:t>
+      </w:r>
+    </w:p>
+    <w:p>
+      <w:pPr>
+        <w:spacing w:after="0" w:line="360" w:lineRule="auto"/>
+        <w:ind w:left="2086" w:right="1996" w:firstLine="0"/>
+        <w:jc w:val="center"/>
+        <w:rPr>
+          <w:rFonts w:ascii="Arial" w:hAnsi="Arial" w:cs="Arial"/>
+          <w:bCs/>
+          <w:szCs w:val="24"/>
+        </w:rPr>
+      </w:pPr>
+      <w:r>
+        <w:rPr>
+          <w:rFonts w:ascii="Arial" w:hAnsi="Arial" w:cs="Arial"/>
+          <w:bCs/>
+          <w:szCs w:val="24"/>
+        </w:rPr>
+        <w:t>GIOVANNA DE MELO VALENTIN</w:t>
+      </w:r>
+    </w:p>
+    <w:p>
+      <w:pPr>
+        <w:spacing w:after="0" w:line="360" w:lineRule="auto"/>
+        <w:ind w:left="2086" w:right="1996" w:firstLine="0"/>
+        <w:jc w:val="center"/>
+        <w:rPr>
+          <w:rFonts w:ascii="Arial" w:hAnsi="Arial" w:cs="Arial"/>
+          <w:bCs/>
+          <w:szCs w:val="24"/>
+        </w:rPr>
+      </w:pPr>
+      <w:r>
+        <w:rPr>
+          <w:rFonts w:ascii="Arial" w:hAnsi="Arial" w:cs="Arial"/>
+          <w:bCs/>
+          <w:szCs w:val="24"/>
+        </w:rPr>
+        <w:t>GUSTAVO MANOCCHIO</w:t>
+      </w:r>
+    </w:p>
+    <w:p>
+      <w:pPr>
+        <w:spacing w:after="0" w:line="360" w:lineRule="auto"/>
+        <w:ind w:left="2086" w:right="1996" w:firstLine="0"/>
+        <w:jc w:val="center"/>
+        <w:rPr>
+          <w:rFonts w:ascii="Arial" w:hAnsi="Arial" w:cs="Arial"/>
+          <w:bCs/>
+          <w:szCs w:val="24"/>
+        </w:rPr>
+      </w:pPr>
+      <w:r>
+        <w:rPr>
+          <w:rFonts w:ascii="Arial" w:hAnsi="Arial" w:cs="Arial"/>
+          <w:bCs/>
+          <w:szCs w:val="24"/>
+        </w:rPr>
+        <w:t>JHONATAN HARISSA</w:t>
+      </w:r>
+    </w:p>
+    <w:p>
+      <w:pPr>
+        <w:spacing w:after="0" w:line="360" w:lineRule="auto"/>
+        <w:ind w:left="2086" w:right="1996" w:firstLine="0"/>
+        <w:jc w:val="center"/>
+        <w:rPr>
+          <w:rFonts w:ascii="Arial" w:hAnsi="Arial" w:cs="Arial"/>
+          <w:bCs/>
+          <w:szCs w:val="24"/>
+        </w:rPr>
+      </w:pPr>
+      <w:r>
+        <w:rPr>
+          <w:rFonts w:ascii="Arial" w:hAnsi="Arial" w:cs="Arial"/>
+          <w:bCs/>
+          <w:szCs w:val="24"/>
+        </w:rPr>
+        <w:t>LEONARDO VICCHIETTI IANNOTTA</w:t>
+      </w:r>
+    </w:p>
+    <w:p>
+      <w:pPr>
+        <w:spacing w:after="0" w:line="360" w:lineRule="auto"/>
+        <w:ind w:left="2086" w:right="1996" w:firstLine="0"/>
+        <w:jc w:val="center"/>
+        <w:rPr>
+          <w:rFonts w:ascii="Arial" w:hAnsi="Arial" w:cs="Arial"/>
+          <w:bCs/>
+          <w:szCs w:val="24"/>
+        </w:rPr>
+      </w:pPr>
+    </w:p>
+    <w:p>
+      <w:pPr>
+        <w:spacing w:after="0" w:line="360" w:lineRule="auto"/>
+        <w:ind w:left="2086" w:right="1996" w:firstLine="0"/>
+        <w:jc w:val="center"/>
+        <w:rPr>
+          <w:rFonts w:ascii="Arial" w:hAnsi="Arial" w:cs="Arial"/>
+          <w:bCs/>
+          <w:szCs w:val="24"/>
+        </w:rPr>
+      </w:pPr>
+    </w:p>
+    <w:p>
+      <w:pPr>
+        <w:spacing w:after="0" w:line="360" w:lineRule="auto"/>
+        <w:ind w:left="2086" w:right="1996" w:firstLine="0"/>
+        <w:jc w:val="center"/>
+        <w:rPr>
+          <w:rFonts w:ascii="Arial" w:hAnsi="Arial" w:cs="Arial"/>
+          <w:bCs/>
+          <w:szCs w:val="24"/>
+        </w:rPr>
+      </w:pPr>
+    </w:p>
+    <w:p>
+      <w:pPr>
+        <w:spacing w:after="115" w:line="360" w:lineRule="auto"/>
         <w:ind w:left="63" w:right="0" w:firstLine="0"/>
         <w:jc w:val="center"/>
-      </w:pPr>
-      <w:r>
-        <w:rPr>
+        <w:rPr>
+          <w:rFonts w:ascii="Arial" w:hAnsi="Arial" w:cs="Arial"/>
+          <w:bCs/>
+          <w:szCs w:val="24"/>
+        </w:rPr>
+      </w:pPr>
+    </w:p>
+    <w:p>
+      <w:pPr>
+        <w:spacing w:after="151" w:line="360" w:lineRule="auto"/>
+        <w:ind w:left="63" w:right="0" w:firstLine="0"/>
+        <w:jc w:val="center"/>
+        <w:rPr>
+          <w:rFonts w:ascii="Arial" w:hAnsi="Arial" w:cs="Arial"/>
+          <w:bCs/>
+          <w:szCs w:val="24"/>
+        </w:rPr>
+      </w:pPr>
+    </w:p>
+    <w:p>
+      <w:pPr>
+        <w:spacing w:after="208" w:line="360" w:lineRule="auto"/>
+        <w:ind w:left="73" w:right="0" w:firstLine="0"/>
+        <w:jc w:val="center"/>
+        <w:rPr>
+          <w:rFonts w:ascii="Arial" w:hAnsi="Arial" w:cs="Arial"/>
+          <w:bCs/>
+          <w:szCs w:val="24"/>
+        </w:rPr>
+      </w:pPr>
+    </w:p>
+    <w:p>
+      <w:pPr>
+        <w:spacing w:after="0" w:line="360" w:lineRule="auto"/>
+        <w:ind w:left="0" w:right="0" w:firstLine="0"/>
+        <w:jc w:val="center"/>
+        <w:rPr>
+          <w:rFonts w:ascii="Arial" w:hAnsi="Arial" w:cs="Arial"/>
           <w:b/>
-        </w:rPr>
-        <w:t xml:space="preserve"> </w:t>
-      </w:r>
-    </w:p>
-    <w:p>
-      <w:pPr>
-        <w:spacing w:after="153" w:line="259" w:lineRule="auto"/>
-        <w:ind w:left="2086" w:right="2075"/>
-        <w:jc w:val="center"/>
-        <w:rPr>
-          <w:rFonts w:ascii="Arial" w:hAnsi="Arial" w:cs="Arial"/>
+          <w:szCs w:val="24"/>
         </w:rPr>
       </w:pPr>
       <w:r>
         <w:rPr>
           <w:rFonts w:ascii="Arial" w:hAnsi="Arial" w:cs="Arial"/>
           <w:b/>
-          <w:sz w:val="32"/>
-        </w:rPr>
-        <w:t>Abner Lucas da Rocha Santos</w:t>
-      </w:r>
-    </w:p>
-    <w:p>
-      <w:pPr>
-        <w:spacing w:after="153" w:line="259" w:lineRule="auto"/>
-        <w:ind w:left="2086" w:right="2079"/>
-        <w:jc w:val="center"/>
-        <w:rPr>
-          <w:rFonts w:ascii="Arial" w:hAnsi="Arial" w:cs="Arial"/>
-        </w:rPr>
-      </w:pPr>
-      <w:r>
-        <w:rPr>
-          <w:rFonts w:ascii="Arial" w:hAnsi="Arial" w:cs="Arial"/>
-          <w:b/>
-          <w:sz w:val="32"/>
-        </w:rPr>
-        <w:t>Fernando Marques dos</w:t>
-      </w:r>
-      <w:r>
-        <w:rPr>
-          <w:rFonts w:ascii="Arial" w:hAnsi="Arial" w:cs="Arial"/>
-          <w:b/>
-          <w:sz w:val="32"/>
-        </w:rPr>
-        <w:t xml:space="preserve"> </w:t>
-      </w:r>
-      <w:r>
-        <w:rPr>
-          <w:rFonts w:ascii="Arial" w:hAnsi="Arial" w:cs="Arial"/>
-          <w:b/>
-          <w:sz w:val="32"/>
-        </w:rPr>
-        <w:t>Santos</w:t>
-      </w:r>
-    </w:p>
-    <w:p>
-      <w:pPr>
-        <w:spacing w:after="0"/>
-        <w:ind w:left="2086" w:right="1996"/>
-        <w:jc w:val="center"/>
-        <w:rPr>
-          <w:rFonts w:ascii="Arial" w:hAnsi="Arial" w:cs="Arial"/>
-          <w:b/>
-          <w:sz w:val="32"/>
-        </w:rPr>
-      </w:pPr>
-      <w:r>
-        <w:rPr>
-          <w:rFonts w:ascii="Arial" w:hAnsi="Arial" w:cs="Arial"/>
-          <w:b/>
-          <w:sz w:val="32"/>
-        </w:rPr>
-        <w:t>Giovanna de Melo Valentin</w:t>
-      </w:r>
-    </w:p>
-    <w:p>
-      <w:pPr>
-        <w:spacing w:after="0"/>
-        <w:ind w:left="2086" w:right="1996"/>
-        <w:jc w:val="center"/>
-        <w:rPr>
-          <w:rFonts w:ascii="Arial" w:hAnsi="Arial" w:cs="Arial"/>
-          <w:b/>
-          <w:sz w:val="32"/>
-        </w:rPr>
-      </w:pPr>
-      <w:r>
-        <w:rPr>
-          <w:rFonts w:ascii="Arial" w:hAnsi="Arial" w:cs="Arial"/>
-          <w:b/>
-          <w:sz w:val="32"/>
-        </w:rPr>
-        <w:t>Gu</w:t>
-      </w:r>
-      <w:r>
-        <w:rPr>
-          <w:rFonts w:ascii="Arial" w:hAnsi="Arial" w:cs="Arial"/>
-          <w:b/>
-          <w:sz w:val="32"/>
-        </w:rPr>
-        <w:t>stavo Manocchio</w:t>
-      </w:r>
-    </w:p>
-    <w:p>
-      <w:pPr>
-        <w:spacing w:after="0"/>
-        <w:ind w:left="2086" w:right="1996"/>
-        <w:jc w:val="center"/>
-        <w:rPr>
-          <w:rFonts w:ascii="Arial" w:hAnsi="Arial" w:cs="Arial"/>
-          <w:b/>
-          <w:sz w:val="32"/>
-        </w:rPr>
-      </w:pPr>
-      <w:r>
-        <w:rPr>
-          <w:rFonts w:ascii="Arial" w:hAnsi="Arial" w:cs="Arial"/>
-          <w:b/>
-          <w:sz w:val="32"/>
-        </w:rPr>
-        <w:t xml:space="preserve">Jhonatan Harissa </w:t>
-      </w:r>
-    </w:p>
-    <w:p>
-      <w:pPr>
-        <w:spacing w:after="0"/>
-        <w:ind w:left="2086" w:right="1996"/>
-        <w:jc w:val="center"/>
-        <w:rPr>
-          <w:rFonts w:ascii="Arial" w:hAnsi="Arial" w:cs="Arial"/>
-        </w:rPr>
-      </w:pPr>
-      <w:r>
-        <w:rPr>
-          <w:rFonts w:ascii="Arial" w:hAnsi="Arial" w:cs="Arial"/>
-          <w:b/>
-          <w:sz w:val="32"/>
-        </w:rPr>
-        <w:t>Leonardo Vicchietti Iannotta</w:t>
-      </w:r>
-    </w:p>
-    <w:p>
-      <w:pPr>
-        <w:spacing w:after="115" w:line="259" w:lineRule="auto"/>
-        <w:ind w:left="7" w:right="0" w:firstLine="0"/>
-        <w:jc w:val="left"/>
-        <w:rPr>
-          <w:rFonts w:ascii="Arial" w:hAnsi="Arial" w:cs="Arial"/>
-        </w:rPr>
-      </w:pPr>
-      <w:r>
-        <w:rPr>
-          <w:rFonts w:ascii="Arial" w:hAnsi="Arial" w:cs="Arial"/>
-          <w:b/>
-        </w:rPr>
-        <w:t xml:space="preserve"> </w:t>
-      </w:r>
-    </w:p>
-    <w:p>
-      <w:pPr>
-        <w:spacing w:after="235" w:line="259" w:lineRule="auto"/>
-        <w:ind w:left="58" w:right="0" w:firstLine="0"/>
-        <w:jc w:val="center"/>
-        <w:rPr>
-          <w:rFonts w:ascii="Arial" w:hAnsi="Arial" w:cs="Arial"/>
-        </w:rPr>
-      </w:pPr>
-      <w:r>
-        <w:rPr>
-          <w:rFonts w:ascii="Arial" w:hAnsi="Arial" w:cs="Arial"/>
-          <w:b/>
-          <w:sz w:val="22"/>
-        </w:rPr>
-        <w:t xml:space="preserve"> </w:t>
-      </w:r>
-    </w:p>
-    <w:p>
-      <w:pPr>
-        <w:spacing w:after="0" w:line="358" w:lineRule="auto"/>
-        <w:ind w:left="10" w:right="2"/>
-        <w:jc w:val="center"/>
-        <w:rPr>
-          <w:rFonts w:ascii="Arial" w:hAnsi="Arial" w:cs="Arial"/>
-        </w:rPr>
-      </w:pPr>
-      <w:r>
-        <w:rPr>
-          <w:rFonts w:ascii="Arial" w:hAnsi="Arial" w:cs="Arial"/>
-          <w:b/>
-          <w:sz w:val="36"/>
+          <w:szCs w:val="24"/>
         </w:rPr>
         <w:t>SISTEMA DE MONITORAMENTO DE TEMPERATURA, UMIDADE E LUMINOSIDADE NOS AMBIENTES EMPRESARIAIS</w:t>
       </w:r>
-      <w:r>
-        <w:rPr>
-          <w:rFonts w:ascii="Arial" w:hAnsi="Arial" w:cs="Arial"/>
-          <w:b/>
-          <w:sz w:val="32"/>
-        </w:rPr>
-        <w:t xml:space="preserve"> </w:t>
-      </w:r>
-    </w:p>
-    <w:p>
-      <w:pPr>
-        <w:spacing w:after="153" w:line="259" w:lineRule="auto"/>
+    </w:p>
+    <w:p>
+      <w:pPr>
+        <w:spacing w:after="153" w:line="360" w:lineRule="auto"/>
         <w:ind w:left="83" w:right="0" w:firstLine="0"/>
         <w:jc w:val="center"/>
         <w:rPr>
           <w:rFonts w:ascii="Arial" w:hAnsi="Arial" w:cs="Arial"/>
-        </w:rPr>
-      </w:pPr>
-      <w:r>
-        <w:rPr>
-          <w:rFonts w:ascii="Arial" w:hAnsi="Arial" w:cs="Arial"/>
-          <w:b/>
-          <w:sz w:val="32"/>
-        </w:rPr>
-        <w:t xml:space="preserve"> </w:t>
-      </w:r>
-    </w:p>
-    <w:p>
-      <w:pPr>
-        <w:spacing w:after="153" w:line="259" w:lineRule="auto"/>
+          <w:bCs/>
+          <w:szCs w:val="24"/>
+        </w:rPr>
+      </w:pPr>
+    </w:p>
+    <w:p>
+      <w:pPr>
+        <w:spacing w:after="150" w:line="360" w:lineRule="auto"/>
         <w:ind w:left="83" w:right="0" w:firstLine="0"/>
         <w:jc w:val="center"/>
         <w:rPr>
           <w:rFonts w:ascii="Arial" w:hAnsi="Arial" w:cs="Arial"/>
-        </w:rPr>
-      </w:pPr>
-      <w:r>
-        <w:rPr>
-          <w:rFonts w:ascii="Arial" w:hAnsi="Arial" w:cs="Arial"/>
-          <w:b/>
-          <w:sz w:val="32"/>
-        </w:rPr>
-        <w:t xml:space="preserve"> </w:t>
-      </w:r>
-    </w:p>
-    <w:p>
-      <w:pPr>
-        <w:spacing w:after="153" w:line="259" w:lineRule="auto"/>
+          <w:bCs/>
+          <w:szCs w:val="24"/>
+        </w:rPr>
+      </w:pPr>
+    </w:p>
+    <w:p>
+      <w:pPr>
+        <w:spacing w:after="153" w:line="360" w:lineRule="auto"/>
         <w:ind w:left="83" w:right="0" w:firstLine="0"/>
         <w:jc w:val="center"/>
         <w:rPr>
           <w:rFonts w:ascii="Arial" w:hAnsi="Arial" w:cs="Arial"/>
-        </w:rPr>
-      </w:pPr>
-      <w:r>
-        <w:rPr>
-          <w:rFonts w:ascii="Arial" w:hAnsi="Arial" w:cs="Arial"/>
-          <w:b/>
-          <w:sz w:val="32"/>
-        </w:rPr>
-        <w:t xml:space="preserve"> </w:t>
-      </w:r>
-    </w:p>
-    <w:p>
-      <w:pPr>
-        <w:spacing w:after="76" w:line="259" w:lineRule="auto"/>
-        <w:ind w:left="83" w:right="0" w:firstLine="0"/>
-        <w:jc w:val="center"/>
-        <w:rPr>
-          <w:rFonts w:ascii="Arial" w:hAnsi="Arial" w:cs="Arial"/>
-        </w:rPr>
-      </w:pPr>
-      <w:r>
-        <w:rPr>
-          <w:rFonts w:ascii="Arial" w:hAnsi="Arial" w:cs="Arial"/>
-          <w:b/>
-          <w:sz w:val="32"/>
-        </w:rPr>
-        <w:t xml:space="preserve"> </w:t>
-      </w:r>
-    </w:p>
-    <w:p>
-      <w:pPr>
-        <w:spacing w:after="115" w:line="259" w:lineRule="auto"/>
+          <w:bCs/>
+          <w:szCs w:val="24"/>
+        </w:rPr>
+      </w:pPr>
+    </w:p>
+    <w:p>
+      <w:pPr>
+        <w:spacing w:after="0" w:line="360" w:lineRule="auto"/>
+        <w:ind w:right="31" w:firstLine="0"/>
+        <w:rPr>
+          <w:rFonts w:ascii="Arial" w:hAnsi="Arial" w:cs="Arial"/>
+          <w:bCs/>
+          <w:szCs w:val="24"/>
+        </w:rPr>
+      </w:pPr>
+      <w:r>
+        <w:rPr>
+          <w:rFonts w:ascii="Arial" w:hAnsi="Arial" w:cs="Arial"/>
+          <w:bCs/>
+          <w:szCs w:val="24"/>
+        </w:rPr>
+        <w:t>Projeto de Pesquisa e Inovação realizado com o objetivo de obter os requisitos para a conclusão do 1° Semestre do curso de Análise e Desenvolvimento de Sistemas da Faculdade BandTec</w:t>
+      </w:r>
+      <w:r>
+        <w:rPr>
+          <w:rFonts w:ascii="Arial" w:hAnsi="Arial" w:cs="Arial"/>
+          <w:bCs/>
+          <w:szCs w:val="24"/>
+        </w:rPr>
+        <w:t>, sob orientação d</w:t>
+      </w:r>
+      <w:r>
+        <w:rPr>
+          <w:rFonts w:ascii="Arial" w:hAnsi="Arial" w:cs="Arial"/>
+          <w:bCs/>
+          <w:szCs w:val="24"/>
+        </w:rPr>
+        <w:t xml:space="preserve">o </w:t>
+      </w:r>
+      <w:r>
+        <w:rPr>
+          <w:rFonts w:ascii="Arial" w:hAnsi="Arial" w:cs="Arial"/>
+          <w:bCs/>
+          <w:szCs w:val="24"/>
+        </w:rPr>
+        <w:t>professor</w:t>
+      </w:r>
+      <w:r>
+        <w:rPr>
+          <w:rFonts w:ascii="Arial" w:hAnsi="Arial" w:cs="Arial"/>
+          <w:bCs/>
+          <w:szCs w:val="24"/>
+        </w:rPr>
+        <w:t xml:space="preserve"> Fernando Brandão.</w:t>
+      </w:r>
+    </w:p>
+    <w:p>
+      <w:pPr>
+        <w:spacing w:after="115" w:line="360" w:lineRule="auto"/>
         <w:ind w:left="63" w:right="0" w:firstLine="0"/>
         <w:jc w:val="center"/>
         <w:rPr>
           <w:rFonts w:ascii="Arial" w:hAnsi="Arial" w:cs="Arial"/>
-        </w:rPr>
-      </w:pPr>
-      <w:r>
+          <w:bCs/>
+          <w:szCs w:val="24"/>
+        </w:rPr>
+      </w:pPr>
+    </w:p>
+    <w:p>
+      <w:pPr>
+        <w:spacing w:after="112" w:line="360" w:lineRule="auto"/>
+        <w:ind w:left="7" w:right="0" w:firstLine="0"/>
+        <w:jc w:val="center"/>
+        <w:rPr>
+          <w:rFonts w:ascii="Arial" w:hAnsi="Arial" w:cs="Arial"/>
+          <w:bCs/>
+          <w:szCs w:val="24"/>
+        </w:rPr>
+      </w:pPr>
+    </w:p>
+    <w:p>
+      <w:pPr>
+        <w:spacing w:after="115" w:line="360" w:lineRule="auto"/>
+        <w:ind w:left="7" w:right="0" w:firstLine="0"/>
+        <w:jc w:val="center"/>
+        <w:rPr>
+          <w:rFonts w:ascii="Arial" w:hAnsi="Arial" w:cs="Arial"/>
+          <w:bCs/>
+          <w:szCs w:val="24"/>
+        </w:rPr>
+      </w:pPr>
+    </w:p>
+    <w:p>
+      <w:pPr>
+        <w:spacing w:after="112" w:line="360" w:lineRule="auto"/>
+        <w:ind w:left="7" w:right="0" w:firstLine="0"/>
+        <w:jc w:val="center"/>
+        <w:rPr>
+          <w:rFonts w:ascii="Arial" w:hAnsi="Arial" w:cs="Arial"/>
+          <w:bCs/>
+          <w:szCs w:val="24"/>
+        </w:rPr>
+      </w:pPr>
+    </w:p>
+    <w:p>
+      <w:pPr>
+        <w:spacing w:after="112" w:line="360" w:lineRule="auto"/>
+        <w:ind w:left="7" w:right="0" w:firstLine="0"/>
+        <w:jc w:val="center"/>
+        <w:rPr>
+          <w:rFonts w:ascii="Arial" w:hAnsi="Arial" w:cs="Arial"/>
+          <w:bCs/>
+          <w:szCs w:val="24"/>
+        </w:rPr>
+      </w:pPr>
+    </w:p>
+    <w:p>
+      <w:pPr>
+        <w:spacing w:after="131" w:line="360" w:lineRule="auto"/>
+        <w:ind w:left="3460" w:right="3379" w:firstLine="0"/>
+        <w:jc w:val="center"/>
         <w:rPr>
           <w:rFonts w:ascii="Arial" w:hAnsi="Arial" w:cs="Arial"/>
           <w:b/>
-        </w:rPr>
-        <w:t xml:space="preserve"> </w:t>
-      </w:r>
-    </w:p>
-    <w:p>
-      <w:pPr>
-        <w:spacing w:after="112" w:line="259" w:lineRule="auto"/>
-        <w:ind w:left="7" w:right="0" w:firstLine="0"/>
-        <w:jc w:val="left"/>
+          <w:szCs w:val="24"/>
+        </w:rPr>
+      </w:pPr>
+      <w:r>
         <w:rPr>
           <w:rFonts w:ascii="Arial" w:hAnsi="Arial" w:cs="Arial"/>
           <w:b/>
+          <w:szCs w:val="24"/>
+        </w:rPr>
+        <w:t>SÃO PAULO</w:t>
+      </w:r>
+    </w:p>
+    <w:p>
+      <w:pPr>
+        <w:spacing w:after="131" w:line="360" w:lineRule="auto"/>
+        <w:ind w:left="3460" w:right="3379" w:firstLine="0"/>
+        <w:jc w:val="center"/>
+        <w:rPr>
+          <w:rFonts w:ascii="Arial" w:hAnsi="Arial" w:cs="Arial"/>
+          <w:bCs/>
+          <w:szCs w:val="24"/>
         </w:rPr>
       </w:pPr>
       <w:r>
         <w:rPr>
           <w:rFonts w:ascii="Arial" w:hAnsi="Arial" w:cs="Arial"/>
           <w:b/>
-        </w:rPr>
-        <w:t xml:space="preserve">  </w:t>
-      </w:r>
-    </w:p>
-    <w:p>
-      <w:pPr>
-        <w:spacing w:after="112" w:line="259" w:lineRule="auto"/>
-        <w:ind w:left="7" w:right="0" w:firstLine="0"/>
-        <w:jc w:val="left"/>
+          <w:szCs w:val="24"/>
+        </w:rPr>
+        <w:t>202</w:t>
+      </w:r>
+      <w:r>
         <w:rPr>
           <w:rFonts w:ascii="Arial" w:hAnsi="Arial" w:cs="Arial"/>
           <w:b/>
-        </w:rPr>
-      </w:pPr>
-    </w:p>
-    <w:p>
-      <w:pPr>
-        <w:spacing w:after="112" w:line="259" w:lineRule="auto"/>
-        <w:ind w:left="7" w:right="0" w:firstLine="0"/>
-        <w:jc w:val="left"/>
-        <w:rPr>
-          <w:rFonts w:ascii="Arial" w:hAnsi="Arial" w:cs="Arial"/>
-        </w:rPr>
-      </w:pPr>
-    </w:p>
-    <w:p>
-      <w:pPr>
-        <w:spacing w:after="83" w:line="259" w:lineRule="auto"/>
-        <w:ind w:left="14" w:right="3"/>
-        <w:jc w:val="center"/>
-        <w:rPr>
-          <w:rFonts w:ascii="Arial" w:hAnsi="Arial" w:cs="Arial"/>
-          <w:b/>
-          <w:sz w:val="28"/>
-        </w:rPr>
-      </w:pPr>
-      <w:r>
-        <w:rPr>
-          <w:rFonts w:ascii="Arial" w:hAnsi="Arial" w:cs="Arial"/>
-          <w:b/>
-          <w:sz w:val="28"/>
-        </w:rPr>
-        <w:t xml:space="preserve">SÃO PAULO </w:t>
-      </w:r>
-    </w:p>
-    <w:p>
-      <w:pPr>
-        <w:spacing w:after="83" w:line="259" w:lineRule="auto"/>
-        <w:ind w:left="14" w:right="3"/>
-        <w:jc w:val="center"/>
-        <w:rPr>
-          <w:rFonts w:ascii="Arial" w:hAnsi="Arial" w:cs="Arial"/>
-          <w:b/>
-          <w:sz w:val="28"/>
-        </w:rPr>
-      </w:pPr>
-      <w:r>
-        <w:rPr>
-          <w:rFonts w:ascii="Arial" w:hAnsi="Arial" w:cs="Arial"/>
-          <w:b/>
-          <w:sz w:val="28"/>
-        </w:rPr>
-        <w:t>202</w:t>
-      </w:r>
-      <w:r>
-        <w:rPr>
-          <w:rFonts w:ascii="Arial" w:hAnsi="Arial" w:cs="Arial"/>
-          <w:b/>
-          <w:sz w:val="28"/>
+          <w:szCs w:val="24"/>
         </w:rPr>
         <w:t>1</w:t>
       </w:r>
-    </w:p>
-    <w:p>
-      <w:pPr>
-        <w:spacing w:after="83" w:line="259" w:lineRule="auto"/>
-        <w:ind w:left="14" w:right="3"/>
-        <w:jc w:val="center"/>
-        <w:rPr>
-          <w:rFonts w:ascii="Arial" w:hAnsi="Arial" w:cs="Arial"/>
-        </w:rPr>
-      </w:pPr>
-    </w:p>
-    <w:p>
-      <w:pPr>
-        <w:spacing w:after="0" w:line="259" w:lineRule="auto"/>
-        <w:ind w:left="0" w:right="0" w:firstLine="0"/>
-        <w:jc w:val="left"/>
-        <w:rPr>
-          <w:rFonts w:ascii="Arial" w:hAnsi="Arial" w:cs="Arial"/>
-        </w:rPr>
-      </w:pPr>
-      <w:r>
-        <w:rPr>
-          <w:rFonts w:ascii="Arial" w:eastAsia="Calibri" w:hAnsi="Arial" w:cs="Arial"/>
-          <w:sz w:val="22"/>
-        </w:rPr>
-        <w:lastRenderedPageBreak/>
-        <w:t xml:space="preserve"> </w:t>
-      </w:r>
-      <w:r>
-        <w:rPr>
-          <w:rFonts w:ascii="Arial" w:eastAsia="Calibri" w:hAnsi="Arial" w:cs="Arial"/>
-          <w:sz w:val="22"/>
-        </w:rPr>
-        <w:tab/>
-        <w:t xml:space="preserve"> </w:t>
-      </w:r>
-    </w:p>
-    <w:p>
-      <w:pPr>
-        <w:spacing w:after="153" w:line="259" w:lineRule="auto"/>
-        <w:ind w:left="2086" w:right="2075"/>
-        <w:jc w:val="center"/>
-        <w:rPr>
-          <w:rFonts w:ascii="Arial" w:hAnsi="Arial" w:cs="Arial"/>
-        </w:rPr>
-      </w:pPr>
-      <w:r>
-        <w:rPr>
-          <w:rFonts w:ascii="Arial" w:hAnsi="Arial" w:cs="Arial"/>
-          <w:b/>
-          <w:sz w:val="32"/>
-        </w:rPr>
-        <w:t>Abner Lucas da Rocha Santos</w:t>
-      </w:r>
-    </w:p>
-    <w:p>
-      <w:pPr>
-        <w:spacing w:after="153" w:line="259" w:lineRule="auto"/>
-        <w:ind w:left="2086" w:right="2079"/>
-        <w:jc w:val="center"/>
-        <w:rPr>
-          <w:rFonts w:ascii="Arial" w:hAnsi="Arial" w:cs="Arial"/>
-        </w:rPr>
-      </w:pPr>
-      <w:r>
-        <w:rPr>
-          <w:rFonts w:ascii="Arial" w:hAnsi="Arial" w:cs="Arial"/>
-          <w:b/>
-          <w:sz w:val="32"/>
-        </w:rPr>
-        <w:t>Fernando Marques dos Santos</w:t>
-      </w:r>
-    </w:p>
-    <w:p>
-      <w:pPr>
-        <w:spacing w:after="0"/>
-        <w:ind w:left="2086" w:right="1996"/>
-        <w:jc w:val="center"/>
-        <w:rPr>
-          <w:rFonts w:ascii="Arial" w:hAnsi="Arial" w:cs="Arial"/>
-          <w:b/>
-          <w:sz w:val="32"/>
-        </w:rPr>
-      </w:pPr>
-      <w:r>
-        <w:rPr>
-          <w:rFonts w:ascii="Arial" w:hAnsi="Arial" w:cs="Arial"/>
-          <w:b/>
-          <w:sz w:val="32"/>
-        </w:rPr>
-        <w:t>Giovanna de Melo Valentin</w:t>
-      </w:r>
-    </w:p>
-    <w:p>
-      <w:pPr>
-        <w:spacing w:after="0"/>
-        <w:ind w:left="2086" w:right="1996"/>
-        <w:jc w:val="center"/>
-        <w:rPr>
-          <w:rFonts w:ascii="Arial" w:hAnsi="Arial" w:cs="Arial"/>
-          <w:b/>
-          <w:sz w:val="32"/>
-        </w:rPr>
-      </w:pPr>
-      <w:r>
-        <w:rPr>
-          <w:rFonts w:ascii="Arial" w:hAnsi="Arial" w:cs="Arial"/>
-          <w:b/>
-          <w:sz w:val="32"/>
-        </w:rPr>
-        <w:t>Gustavo Manocchio</w:t>
-      </w:r>
-    </w:p>
-    <w:p>
-      <w:pPr>
-        <w:spacing w:after="0"/>
-        <w:ind w:left="2086" w:right="1996"/>
-        <w:jc w:val="center"/>
-        <w:rPr>
-          <w:rFonts w:ascii="Arial" w:hAnsi="Arial" w:cs="Arial"/>
-          <w:b/>
-          <w:sz w:val="32"/>
-        </w:rPr>
-      </w:pPr>
-      <w:r>
-        <w:rPr>
-          <w:rFonts w:ascii="Arial" w:hAnsi="Arial" w:cs="Arial"/>
-          <w:b/>
-          <w:sz w:val="32"/>
-        </w:rPr>
-        <w:t xml:space="preserve">Jhonatan Harissa </w:t>
-      </w:r>
-    </w:p>
-    <w:p>
-      <w:pPr>
-        <w:spacing w:after="0"/>
-        <w:ind w:left="2086" w:right="1996"/>
-        <w:jc w:val="center"/>
-        <w:rPr>
-          <w:rFonts w:ascii="Arial" w:hAnsi="Arial" w:cs="Arial"/>
-        </w:rPr>
-      </w:pPr>
-      <w:r>
-        <w:rPr>
-          <w:rFonts w:ascii="Arial" w:hAnsi="Arial" w:cs="Arial"/>
-          <w:b/>
-          <w:sz w:val="32"/>
-        </w:rPr>
-        <w:t>Leonardo Vicchietti Iannotta</w:t>
-      </w:r>
-    </w:p>
-    <w:p>
-      <w:pPr>
-        <w:spacing w:after="115" w:line="259" w:lineRule="auto"/>
-        <w:ind w:left="63" w:right="0" w:firstLine="0"/>
-        <w:jc w:val="center"/>
-        <w:rPr>
-          <w:rFonts w:ascii="Arial" w:hAnsi="Arial" w:cs="Arial"/>
-        </w:rPr>
-      </w:pPr>
-      <w:r>
-        <w:rPr>
-          <w:rFonts w:ascii="Arial" w:hAnsi="Arial" w:cs="Arial"/>
-          <w:b/>
-        </w:rPr>
-        <w:t xml:space="preserve"> </w:t>
-      </w:r>
-    </w:p>
-    <w:p>
-      <w:pPr>
-        <w:spacing w:after="151" w:line="259" w:lineRule="auto"/>
-        <w:ind w:left="63" w:right="0" w:firstLine="0"/>
-        <w:jc w:val="center"/>
-        <w:rPr>
-          <w:rFonts w:ascii="Arial" w:hAnsi="Arial" w:cs="Arial"/>
-        </w:rPr>
-      </w:pPr>
-      <w:r>
-        <w:rPr>
-          <w:rFonts w:ascii="Arial" w:hAnsi="Arial" w:cs="Arial"/>
-          <w:b/>
-        </w:rPr>
-        <w:t xml:space="preserve"> </w:t>
-      </w:r>
-    </w:p>
-    <w:p>
-      <w:pPr>
-        <w:spacing w:after="208" w:line="259" w:lineRule="auto"/>
-        <w:ind w:left="73" w:right="0" w:firstLine="0"/>
-        <w:jc w:val="center"/>
-        <w:rPr>
-          <w:rFonts w:ascii="Arial" w:hAnsi="Arial" w:cs="Arial"/>
-        </w:rPr>
-      </w:pPr>
-      <w:r>
-        <w:rPr>
-          <w:rFonts w:ascii="Arial" w:hAnsi="Arial" w:cs="Arial"/>
-          <w:b/>
-          <w:sz w:val="28"/>
-        </w:rPr>
-        <w:t xml:space="preserve"> </w:t>
-      </w:r>
-    </w:p>
-    <w:p>
-      <w:pPr>
-        <w:spacing w:after="0" w:line="358" w:lineRule="auto"/>
-        <w:ind w:left="10" w:right="2"/>
-        <w:jc w:val="center"/>
-        <w:rPr>
-          <w:rFonts w:ascii="Arial" w:hAnsi="Arial" w:cs="Arial"/>
-        </w:rPr>
-      </w:pPr>
-      <w:r>
-        <w:rPr>
-          <w:rFonts w:ascii="Arial" w:hAnsi="Arial" w:cs="Arial"/>
-          <w:b/>
-          <w:sz w:val="36"/>
-        </w:rPr>
-        <w:t>SISTEMA DE MONITORAMENTO DE TEMPERATURA, UMIDADE E LUMINOSIDADE NOS AMBIENTES EMPRESARIAIS</w:t>
-      </w:r>
-    </w:p>
-    <w:p>
-      <w:pPr>
-        <w:spacing w:after="153" w:line="259" w:lineRule="auto"/>
-        <w:ind w:left="83" w:right="0" w:firstLine="0"/>
-        <w:jc w:val="center"/>
-        <w:rPr>
-          <w:rFonts w:ascii="Arial" w:hAnsi="Arial" w:cs="Arial"/>
-        </w:rPr>
-      </w:pPr>
-      <w:r>
-        <w:rPr>
-          <w:rFonts w:ascii="Arial" w:hAnsi="Arial" w:cs="Arial"/>
-          <w:b/>
-          <w:sz w:val="32"/>
-        </w:rPr>
-        <w:t xml:space="preserve"> </w:t>
-      </w:r>
-    </w:p>
-    <w:p>
-      <w:pPr>
-        <w:spacing w:after="150" w:line="259" w:lineRule="auto"/>
-        <w:ind w:left="83" w:right="0" w:firstLine="0"/>
-        <w:jc w:val="center"/>
-        <w:rPr>
-          <w:rFonts w:ascii="Arial" w:hAnsi="Arial" w:cs="Arial"/>
-        </w:rPr>
-      </w:pPr>
-      <w:r>
-        <w:rPr>
-          <w:rFonts w:ascii="Arial" w:hAnsi="Arial" w:cs="Arial"/>
-          <w:b/>
-          <w:sz w:val="32"/>
-        </w:rPr>
-        <w:t xml:space="preserve"> </w:t>
-      </w:r>
-    </w:p>
-    <w:p>
-      <w:pPr>
-        <w:spacing w:after="153" w:line="259" w:lineRule="auto"/>
-        <w:ind w:left="83" w:right="0" w:firstLine="0"/>
-        <w:jc w:val="center"/>
-        <w:rPr>
-          <w:rFonts w:ascii="Arial" w:hAnsi="Arial" w:cs="Arial"/>
-        </w:rPr>
-      </w:pPr>
-      <w:r>
-        <w:rPr>
-          <w:rFonts w:ascii="Arial" w:hAnsi="Arial" w:cs="Arial"/>
-          <w:b/>
-          <w:sz w:val="32"/>
-        </w:rPr>
-        <w:t xml:space="preserve"> </w:t>
-      </w:r>
-    </w:p>
-    <w:p>
-      <w:pPr>
-        <w:spacing w:after="78" w:line="259" w:lineRule="auto"/>
-        <w:ind w:left="83" w:right="0" w:firstLine="0"/>
-        <w:jc w:val="center"/>
-        <w:rPr>
-          <w:rFonts w:ascii="Arial" w:hAnsi="Arial" w:cs="Arial"/>
-        </w:rPr>
-      </w:pPr>
-      <w:r>
-        <w:rPr>
-          <w:rFonts w:ascii="Arial" w:hAnsi="Arial" w:cs="Arial"/>
-          <w:b/>
-          <w:sz w:val="32"/>
-        </w:rPr>
-        <w:t xml:space="preserve"> </w:t>
-      </w:r>
-    </w:p>
-    <w:p>
-      <w:pPr>
-        <w:spacing w:after="0" w:line="238" w:lineRule="auto"/>
-        <w:ind w:right="31"/>
-        <w:rPr>
-          <w:rFonts w:ascii="Arial" w:hAnsi="Arial" w:cs="Arial"/>
-        </w:rPr>
-      </w:pPr>
-      <w:r>
-        <w:rPr>
-          <w:rFonts w:ascii="Arial" w:hAnsi="Arial" w:cs="Arial"/>
-        </w:rPr>
-        <w:t>Projeto de Pesquisa e Inovação realizado com o objetivo de obter os requisitos para a conclusão do 1° Semestre do curso de Análise e Desenvolvimento de Sistemas da Faculdade BandTec</w:t>
-      </w:r>
-      <w:r>
-        <w:rPr>
-          <w:rFonts w:ascii="Arial" w:hAnsi="Arial" w:cs="Arial"/>
-        </w:rPr>
-        <w:t>, sob orientação d</w:t>
-      </w:r>
-      <w:r>
-        <w:rPr>
-          <w:rFonts w:ascii="Arial" w:hAnsi="Arial" w:cs="Arial"/>
-        </w:rPr>
-        <w:t xml:space="preserve">o </w:t>
-      </w:r>
-      <w:r>
-        <w:rPr>
-          <w:rFonts w:ascii="Arial" w:hAnsi="Arial" w:cs="Arial"/>
-        </w:rPr>
-        <w:t>professor</w:t>
-      </w:r>
-      <w:r>
-        <w:rPr>
-          <w:rFonts w:ascii="Arial" w:hAnsi="Arial" w:cs="Arial"/>
-        </w:rPr>
-        <w:t xml:space="preserve"> Fernando Brandão.</w:t>
-      </w:r>
-    </w:p>
-    <w:p>
-      <w:pPr>
-        <w:spacing w:after="115" w:line="259" w:lineRule="auto"/>
-        <w:ind w:left="63" w:right="0" w:firstLine="0"/>
-        <w:jc w:val="center"/>
-        <w:rPr>
-          <w:rFonts w:ascii="Arial" w:hAnsi="Arial" w:cs="Arial"/>
-        </w:rPr>
-      </w:pPr>
-      <w:r>
-        <w:rPr>
-          <w:rFonts w:ascii="Arial" w:hAnsi="Arial" w:cs="Arial"/>
-          <w:b/>
-        </w:rPr>
-        <w:t xml:space="preserve"> </w:t>
-      </w:r>
-    </w:p>
-    <w:p>
-      <w:pPr>
-        <w:spacing w:after="112" w:line="259" w:lineRule="auto"/>
-        <w:ind w:left="7" w:right="0" w:firstLine="0"/>
-        <w:jc w:val="left"/>
-        <w:rPr>
-          <w:rFonts w:ascii="Arial" w:hAnsi="Arial" w:cs="Arial"/>
-        </w:rPr>
-      </w:pPr>
-      <w:r>
-        <w:rPr>
-          <w:rFonts w:ascii="Arial" w:hAnsi="Arial" w:cs="Arial"/>
-          <w:b/>
-        </w:rPr>
-        <w:t xml:space="preserve"> </w:t>
-      </w:r>
-    </w:p>
-    <w:p>
-      <w:pPr>
-        <w:spacing w:after="115" w:line="259" w:lineRule="auto"/>
-        <w:ind w:left="7" w:right="0" w:firstLine="0"/>
-        <w:jc w:val="left"/>
-        <w:rPr>
-          <w:rFonts w:ascii="Arial" w:hAnsi="Arial" w:cs="Arial"/>
-        </w:rPr>
-      </w:pPr>
-      <w:r>
-        <w:rPr>
-          <w:rFonts w:ascii="Arial" w:hAnsi="Arial" w:cs="Arial"/>
-          <w:b/>
-        </w:rPr>
-        <w:t xml:space="preserve"> </w:t>
-      </w:r>
-    </w:p>
-    <w:p>
-      <w:pPr>
-        <w:spacing w:after="112" w:line="259" w:lineRule="auto"/>
-        <w:ind w:left="7" w:right="0" w:firstLine="0"/>
-        <w:jc w:val="left"/>
-        <w:rPr>
-          <w:rFonts w:ascii="Arial" w:hAnsi="Arial" w:cs="Arial"/>
-        </w:rPr>
-      </w:pPr>
-      <w:r>
-        <w:rPr>
-          <w:rFonts w:ascii="Arial" w:hAnsi="Arial" w:cs="Arial"/>
-          <w:b/>
-        </w:rPr>
-        <w:t xml:space="preserve"> </w:t>
-      </w:r>
-    </w:p>
-    <w:p>
-      <w:pPr>
-        <w:spacing w:after="153" w:line="259" w:lineRule="auto"/>
-        <w:ind w:left="7" w:right="0" w:firstLine="0"/>
-        <w:jc w:val="left"/>
-        <w:rPr>
-          <w:rFonts w:ascii="Arial" w:hAnsi="Arial" w:cs="Arial"/>
-        </w:rPr>
-      </w:pPr>
-      <w:r>
-        <w:rPr>
-          <w:rFonts w:ascii="Arial" w:hAnsi="Arial" w:cs="Arial"/>
-          <w:b/>
-        </w:rPr>
-        <w:t xml:space="preserve"> </w:t>
-      </w:r>
-    </w:p>
-    <w:p>
-      <w:pPr>
-        <w:spacing w:after="131" w:line="259" w:lineRule="auto"/>
-        <w:ind w:left="7" w:right="0" w:firstLine="0"/>
-        <w:jc w:val="left"/>
-        <w:rPr>
-          <w:rFonts w:ascii="Arial" w:hAnsi="Arial" w:cs="Arial"/>
-          <w:b/>
-          <w:sz w:val="28"/>
-        </w:rPr>
-      </w:pPr>
-      <w:r>
-        <w:rPr>
-          <w:rFonts w:ascii="Arial" w:hAnsi="Arial" w:cs="Arial"/>
-          <w:b/>
-          <w:sz w:val="28"/>
-        </w:rPr>
-        <w:t xml:space="preserve"> </w:t>
-      </w:r>
-    </w:p>
-    <w:p>
-      <w:pPr>
-        <w:spacing w:after="131" w:line="259" w:lineRule="auto"/>
-        <w:ind w:left="7" w:right="0" w:firstLine="0"/>
-        <w:jc w:val="left"/>
-        <w:rPr>
-          <w:rFonts w:ascii="Arial" w:hAnsi="Arial" w:cs="Arial"/>
-          <w:b/>
-          <w:sz w:val="28"/>
-        </w:rPr>
-      </w:pPr>
-    </w:p>
-    <w:p>
-      <w:pPr>
-        <w:spacing w:after="131" w:line="259" w:lineRule="auto"/>
-        <w:ind w:left="7" w:right="0" w:firstLine="0"/>
-        <w:jc w:val="left"/>
-        <w:rPr>
-          <w:rFonts w:ascii="Arial" w:hAnsi="Arial" w:cs="Arial"/>
-        </w:rPr>
-      </w:pPr>
-    </w:p>
-    <w:p>
-      <w:pPr>
-        <w:spacing w:after="131" w:line="356" w:lineRule="auto"/>
-        <w:ind w:left="3460" w:right="3379"/>
-        <w:jc w:val="center"/>
-        <w:rPr>
-          <w:rFonts w:ascii="Arial" w:hAnsi="Arial" w:cs="Arial"/>
-        </w:rPr>
-      </w:pPr>
-      <w:r>
-        <w:rPr>
-          <w:rFonts w:ascii="Arial" w:hAnsi="Arial" w:cs="Arial"/>
-          <w:b/>
-          <w:sz w:val="28"/>
-        </w:rPr>
-        <w:t>SÃO PAULO 202</w:t>
-      </w:r>
-      <w:r>
-        <w:rPr>
-          <w:rFonts w:ascii="Arial" w:hAnsi="Arial" w:cs="Arial"/>
-          <w:b/>
-          <w:sz w:val="28"/>
-        </w:rPr>
-        <w:t>1</w:t>
+      <w:r>
+        <w:rPr>
+          <w:rFonts w:ascii="Arial" w:hAnsi="Arial" w:cs="Arial"/>
+          <w:bCs/>
+          <w:szCs w:val="24"/>
+        </w:rPr>
+        <w:br w:type="page"/>
       </w:r>
     </w:p>
     <w:p>
@@ -977,43 +974,26 @@
         <w:rPr>
           <w:rFonts w:ascii="Arial" w:hAnsi="Arial" w:cs="Arial"/>
           <w:b/>
-          <w:sz w:val="28"/>
+          <w:szCs w:val="24"/>
         </w:rPr>
       </w:pPr>
       <w:r>
         <w:rPr>
           <w:rFonts w:ascii="Arial" w:hAnsi="Arial" w:cs="Arial"/>
           <w:b/>
-          <w:sz w:val="28"/>
+          <w:szCs w:val="24"/>
         </w:rPr>
         <w:lastRenderedPageBreak/>
         <w:t>SUMÁRIO</w:t>
       </w:r>
     </w:p>
-    <w:p>
-      <w:pPr>
-        <w:spacing w:after="299" w:line="259" w:lineRule="auto"/>
-        <w:ind w:left="14" w:right="0"/>
-        <w:rPr>
-          <w:rFonts w:ascii="Arial" w:hAnsi="Arial" w:cs="Arial"/>
-        </w:rPr>
-      </w:pPr>
-      <w:r>
-        <w:rPr>
-          <w:rFonts w:ascii="Arial" w:hAnsi="Arial" w:cs="Arial"/>
-          <w:b/>
-          <w:sz w:val="28"/>
-        </w:rPr>
-        <w:t xml:space="preserve"> </w:t>
-      </w:r>
-    </w:p>
     <w:sdt>
       <w:sdtPr>
         <w:rPr>
-          <w:rFonts w:ascii="Calibri" w:eastAsia="Calibri" w:hAnsi="Calibri" w:cs="Calibri"/>
+          <w:rFonts w:ascii="Arial" w:eastAsia="Calibri" w:hAnsi="Arial" w:cs="Arial"/>
           <w:color w:val="000000"/>
-          <w:sz w:val="22"/>
-          <w:szCs w:val="22"/>
+          <w:sz w:val="24"/>
+          <w:szCs w:val="24"/>
         </w:rPr>
         <w:id w:val="-58330621"/>
         <w:docPartObj>
@@ -1026,26 +1006,47 @@
         <w:p>
           <w:pPr>
             <w:pStyle w:val="CabealhodoSumrio"/>
+            <w:rPr>
+              <w:rFonts w:ascii="Arial" w:hAnsi="Arial" w:cs="Arial"/>
+              <w:sz w:val="24"/>
+              <w:szCs w:val="24"/>
+            </w:rPr>
           </w:pPr>
         </w:p>
         <w:p>
           <w:pPr>
             <w:pStyle w:val="Sumrio1"/>
+            <w:rPr>
+              <w:rFonts w:ascii="Arial" w:hAnsi="Arial" w:cs="Arial"/>
+              <w:sz w:val="24"/>
+              <w:szCs w:val="24"/>
+            </w:rPr>
           </w:pPr>
           <w:r>
             <w:rPr>
+              <w:rFonts w:ascii="Arial" w:hAnsi="Arial" w:cs="Arial"/>
               <w:b/>
               <w:bCs/>
+              <w:sz w:val="24"/>
+              <w:szCs w:val="24"/>
             </w:rPr>
             <w:t>INTRODUÇÃO</w:t>
           </w:r>
           <w:r>
+            <w:rPr>
+              <w:rFonts w:ascii="Arial" w:hAnsi="Arial" w:cs="Arial"/>
+              <w:sz w:val="24"/>
+              <w:szCs w:val="24"/>
+            </w:rPr>
             <w:ptab w:relativeTo="margin" w:alignment="right" w:leader="dot"/>
           </w:r>
           <w:r>
             <w:rPr>
+              <w:rFonts w:ascii="Arial" w:hAnsi="Arial" w:cs="Arial"/>
               <w:b/>
               <w:bCs/>
+              <w:sz w:val="24"/>
+              <w:szCs w:val="24"/>
             </w:rPr>
             <w:t>4</w:t>
           </w:r>
@@ -1054,14 +1055,34 @@
           <w:pPr>
             <w:pStyle w:val="Sumrio2"/>
             <w:ind w:left="216"/>
+            <w:rPr>
+              <w:rFonts w:ascii="Arial" w:hAnsi="Arial" w:cs="Arial"/>
+              <w:sz w:val="24"/>
+              <w:szCs w:val="24"/>
+            </w:rPr>
           </w:pPr>
           <w:r>
+            <w:rPr>
+              <w:rFonts w:ascii="Arial" w:hAnsi="Arial" w:cs="Arial"/>
+              <w:sz w:val="24"/>
+              <w:szCs w:val="24"/>
+            </w:rPr>
             <w:t>OBJETIVO</w:t>
           </w:r>
           <w:r>
+            <w:rPr>
+              <w:rFonts w:ascii="Arial" w:hAnsi="Arial" w:cs="Arial"/>
+              <w:sz w:val="24"/>
+              <w:szCs w:val="24"/>
+            </w:rPr>
             <w:ptab w:relativeTo="margin" w:alignment="right" w:leader="dot"/>
           </w:r>
           <w:r>
+            <w:rPr>
+              <w:rFonts w:ascii="Arial" w:hAnsi="Arial" w:cs="Arial"/>
+              <w:sz w:val="24"/>
+              <w:szCs w:val="24"/>
+            </w:rPr>
             <w:t>5</w:t>
           </w:r>
         </w:p>
@@ -1069,35 +1090,71 @@
           <w:pPr>
             <w:pStyle w:val="Sumrio3"/>
             <w:ind w:left="446"/>
+            <w:rPr>
+              <w:rFonts w:ascii="Arial" w:hAnsi="Arial" w:cs="Arial"/>
+              <w:sz w:val="24"/>
+              <w:szCs w:val="24"/>
+            </w:rPr>
           </w:pPr>
           <w:r>
+            <w:rPr>
+              <w:rFonts w:ascii="Arial" w:hAnsi="Arial" w:cs="Arial"/>
+              <w:sz w:val="24"/>
+              <w:szCs w:val="24"/>
+            </w:rPr>
             <w:t>JUSTIFICATIVA</w:t>
           </w:r>
           <w:r>
+            <w:rPr>
+              <w:rFonts w:ascii="Arial" w:hAnsi="Arial" w:cs="Arial"/>
+              <w:sz w:val="24"/>
+              <w:szCs w:val="24"/>
+            </w:rPr>
             <w:ptab w:relativeTo="margin" w:alignment="right" w:leader="dot"/>
           </w:r>
           <w:r>
+            <w:rPr>
+              <w:rFonts w:ascii="Arial" w:hAnsi="Arial" w:cs="Arial"/>
+              <w:sz w:val="24"/>
+              <w:szCs w:val="24"/>
+            </w:rPr>
             <w:t>5</w:t>
           </w:r>
         </w:p>
         <w:p>
           <w:pPr>
             <w:pStyle w:val="Sumrio1"/>
+            <w:rPr>
+              <w:rFonts w:ascii="Arial" w:hAnsi="Arial" w:cs="Arial"/>
+              <w:sz w:val="24"/>
+              <w:szCs w:val="24"/>
+            </w:rPr>
           </w:pPr>
           <w:r>
             <w:rPr>
+              <w:rFonts w:ascii="Arial" w:hAnsi="Arial" w:cs="Arial"/>
               <w:b/>
               <w:bCs/>
+              <w:sz w:val="24"/>
+              <w:szCs w:val="24"/>
             </w:rPr>
             <w:t>REQUISITOS</w:t>
           </w:r>
           <w:r>
+            <w:rPr>
+              <w:rFonts w:ascii="Arial" w:hAnsi="Arial" w:cs="Arial"/>
+              <w:sz w:val="24"/>
+              <w:szCs w:val="24"/>
+            </w:rPr>
             <w:ptab w:relativeTo="margin" w:alignment="right" w:leader="dot"/>
           </w:r>
           <w:r>
             <w:rPr>
+              <w:rFonts w:ascii="Arial" w:hAnsi="Arial" w:cs="Arial"/>
               <w:b/>
               <w:bCs/>
+              <w:sz w:val="24"/>
+              <w:szCs w:val="24"/>
             </w:rPr>
             <w:t>7</w:t>
           </w:r>
@@ -1106,35 +1163,71 @@
           <w:pPr>
             <w:pStyle w:val="Sumrio2"/>
             <w:ind w:left="216"/>
+            <w:rPr>
+              <w:rFonts w:ascii="Arial" w:hAnsi="Arial" w:cs="Arial"/>
+              <w:sz w:val="24"/>
+              <w:szCs w:val="24"/>
+            </w:rPr>
           </w:pPr>
           <w:r>
+            <w:rPr>
+              <w:rFonts w:ascii="Arial" w:hAnsi="Arial" w:cs="Arial"/>
+              <w:sz w:val="24"/>
+              <w:szCs w:val="24"/>
+            </w:rPr>
             <w:t>BACKLOG DO PROJETO</w:t>
           </w:r>
           <w:r>
+            <w:rPr>
+              <w:rFonts w:ascii="Arial" w:hAnsi="Arial" w:cs="Arial"/>
+              <w:sz w:val="24"/>
+              <w:szCs w:val="24"/>
+            </w:rPr>
             <w:ptab w:relativeTo="margin" w:alignment="right" w:leader="dot"/>
           </w:r>
           <w:r>
+            <w:rPr>
+              <w:rFonts w:ascii="Arial" w:hAnsi="Arial" w:cs="Arial"/>
+              <w:sz w:val="24"/>
+              <w:szCs w:val="24"/>
+            </w:rPr>
             <w:t>7</w:t>
           </w:r>
         </w:p>
         <w:p>
           <w:pPr>
             <w:pStyle w:val="Sumrio1"/>
+            <w:rPr>
+              <w:rFonts w:ascii="Arial" w:hAnsi="Arial" w:cs="Arial"/>
+              <w:sz w:val="24"/>
+              <w:szCs w:val="24"/>
+            </w:rPr>
           </w:pPr>
           <w:r>
             <w:rPr>
+              <w:rFonts w:ascii="Arial" w:hAnsi="Arial" w:cs="Arial"/>
               <w:b/>
               <w:bCs/>
+              <w:sz w:val="24"/>
+              <w:szCs w:val="24"/>
             </w:rPr>
             <w:t>DIAGRAMAS</w:t>
           </w:r>
           <w:r>
+            <w:rPr>
+              <w:rFonts w:ascii="Arial" w:hAnsi="Arial" w:cs="Arial"/>
+              <w:sz w:val="24"/>
+              <w:szCs w:val="24"/>
+            </w:rPr>
             <w:ptab w:relativeTo="margin" w:alignment="right" w:leader="dot"/>
           </w:r>
           <w:r>
             <w:rPr>
+              <w:rFonts w:ascii="Arial" w:hAnsi="Arial" w:cs="Arial"/>
               <w:b/>
               <w:bCs/>
+              <w:sz w:val="24"/>
+              <w:szCs w:val="24"/>
             </w:rPr>
             <w:t>8</w:t>
           </w:r>
@@ -1143,14 +1236,34 @@
           <w:pPr>
             <w:pStyle w:val="Sumrio2"/>
             <w:ind w:left="216"/>
+            <w:rPr>
+              <w:rFonts w:ascii="Arial" w:hAnsi="Arial" w:cs="Arial"/>
+              <w:sz w:val="24"/>
+              <w:szCs w:val="24"/>
+            </w:rPr>
           </w:pPr>
           <w:r>
+            <w:rPr>
+              <w:rFonts w:ascii="Arial" w:hAnsi="Arial" w:cs="Arial"/>
+              <w:sz w:val="24"/>
+              <w:szCs w:val="24"/>
+            </w:rPr>
             <w:t>HIGH LEVEL DESIGN</w:t>
           </w:r>
           <w:r>
+            <w:rPr>
+              <w:rFonts w:ascii="Arial" w:hAnsi="Arial" w:cs="Arial"/>
+              <w:sz w:val="24"/>
+              <w:szCs w:val="24"/>
+            </w:rPr>
             <w:ptab w:relativeTo="margin" w:alignment="right" w:leader="dot"/>
           </w:r>
           <w:r>
+            <w:rPr>
+              <w:rFonts w:ascii="Arial" w:hAnsi="Arial" w:cs="Arial"/>
+              <w:sz w:val="24"/>
+              <w:szCs w:val="24"/>
+            </w:rPr>
             <w:t>8</w:t>
           </w:r>
         </w:p>
@@ -1158,35 +1271,71 @@
           <w:pPr>
             <w:pStyle w:val="Sumrio3"/>
             <w:ind w:left="446"/>
+            <w:rPr>
+              <w:rFonts w:ascii="Arial" w:hAnsi="Arial" w:cs="Arial"/>
+              <w:sz w:val="24"/>
+              <w:szCs w:val="24"/>
+            </w:rPr>
           </w:pPr>
           <w:r>
+            <w:rPr>
+              <w:rFonts w:ascii="Arial" w:hAnsi="Arial" w:cs="Arial"/>
+              <w:sz w:val="24"/>
+              <w:szCs w:val="24"/>
+            </w:rPr>
             <w:t>LOW LEVEL DESIGN</w:t>
           </w:r>
           <w:r>
+            <w:rPr>
+              <w:rFonts w:ascii="Arial" w:hAnsi="Arial" w:cs="Arial"/>
+              <w:sz w:val="24"/>
+              <w:szCs w:val="24"/>
+            </w:rPr>
             <w:ptab w:relativeTo="margin" w:alignment="right" w:leader="dot"/>
           </w:r>
           <w:r>
+            <w:rPr>
+              <w:rFonts w:ascii="Arial" w:hAnsi="Arial" w:cs="Arial"/>
+              <w:sz w:val="24"/>
+              <w:szCs w:val="24"/>
+            </w:rPr>
             <w:t>8</w:t>
           </w:r>
         </w:p>
         <w:p>
           <w:pPr>
             <w:pStyle w:val="Sumrio1"/>
+            <w:rPr>
+              <w:rFonts w:ascii="Arial" w:hAnsi="Arial" w:cs="Arial"/>
+              <w:sz w:val="24"/>
+              <w:szCs w:val="24"/>
+            </w:rPr>
           </w:pPr>
           <w:r>
             <w:rPr>
+              <w:rFonts w:ascii="Arial" w:hAnsi="Arial" w:cs="Arial"/>
               <w:b/>
               <w:bCs/>
+              <w:sz w:val="24"/>
+              <w:szCs w:val="24"/>
             </w:rPr>
             <w:t>PLANILHA DE RISCOS</w:t>
           </w:r>
           <w:r>
+            <w:rPr>
+              <w:rFonts w:ascii="Arial" w:hAnsi="Arial" w:cs="Arial"/>
+              <w:sz w:val="24"/>
+              <w:szCs w:val="24"/>
+            </w:rPr>
             <w:ptab w:relativeTo="margin" w:alignment="right" w:leader="dot"/>
           </w:r>
           <w:r>
             <w:rPr>
+              <w:rFonts w:ascii="Arial" w:hAnsi="Arial" w:cs="Arial"/>
               <w:b/>
               <w:bCs/>
+              <w:sz w:val="24"/>
+              <w:szCs w:val="24"/>
             </w:rPr>
             <w:t>9</w:t>
           </w:r>
@@ -1194,21 +1343,37 @@
         <w:p>
           <w:pPr>
             <w:pStyle w:val="Sumrio1"/>
+            <w:rPr>
+              <w:rFonts w:ascii="Arial" w:hAnsi="Arial" w:cs="Arial"/>
+              <w:sz w:val="24"/>
+              <w:szCs w:val="24"/>
+            </w:rPr>
           </w:pPr>
           <w:r>
             <w:rPr>
+              <w:rFonts w:ascii="Arial" w:hAnsi="Arial" w:cs="Arial"/>
               <w:b/>
               <w:bCs/>
+              <w:sz w:val="24"/>
+              <w:szCs w:val="24"/>
             </w:rPr>
             <w:t>MODELO DE ENTIDADE E RELACIONAMENTO</w:t>
           </w:r>
           <w:r>
+            <w:rPr>
+              <w:rFonts w:ascii="Arial" w:hAnsi="Arial" w:cs="Arial"/>
+              <w:sz w:val="24"/>
+              <w:szCs w:val="24"/>
+            </w:rPr>
             <w:ptab w:relativeTo="margin" w:alignment="right" w:leader="dot"/>
           </w:r>
           <w:r>
             <w:rPr>
+              <w:rFonts w:ascii="Arial" w:hAnsi="Arial" w:cs="Arial"/>
               <w:b/>
               <w:bCs/>
+              <w:sz w:val="24"/>
+              <w:szCs w:val="24"/>
             </w:rPr>
             <w:t>9</w:t>
           </w:r>
@@ -1216,21 +1381,37 @@
         <w:p>
           <w:pPr>
             <w:pStyle w:val="Sumrio1"/>
+            <w:rPr>
+              <w:rFonts w:ascii="Arial" w:hAnsi="Arial" w:cs="Arial"/>
+              <w:sz w:val="24"/>
+              <w:szCs w:val="24"/>
+            </w:rPr>
           </w:pPr>
           <w:r>
             <w:rPr>
+              <w:rFonts w:ascii="Arial" w:hAnsi="Arial" w:cs="Arial"/>
               <w:b/>
               <w:bCs/>
+              <w:sz w:val="24"/>
+              <w:szCs w:val="24"/>
             </w:rPr>
             <w:t>ANALITYCS</w:t>
           </w:r>
           <w:r>
+            <w:rPr>
+              <w:rFonts w:ascii="Arial" w:hAnsi="Arial" w:cs="Arial"/>
+              <w:sz w:val="24"/>
+              <w:szCs w:val="24"/>
+            </w:rPr>
             <w:ptab w:relativeTo="margin" w:alignment="right" w:leader="dot"/>
           </w:r>
           <w:r>
             <w:rPr>
+              <w:rFonts w:ascii="Arial" w:hAnsi="Arial" w:cs="Arial"/>
               <w:b/>
               <w:bCs/>
+              <w:sz w:val="24"/>
+              <w:szCs w:val="24"/>
             </w:rPr>
             <w:t>10</w:t>
           </w:r>
@@ -1239,24 +1420,38 @@
           <w:pPr>
             <w:pStyle w:val="Sumrio1"/>
             <w:rPr>
+              <w:rFonts w:ascii="Arial" w:hAnsi="Arial" w:cs="Arial"/>
               <w:b/>
               <w:bCs/>
+              <w:sz w:val="24"/>
+              <w:szCs w:val="24"/>
             </w:rPr>
           </w:pPr>
           <w:r>
             <w:rPr>
+              <w:rFonts w:ascii="Arial" w:hAnsi="Arial" w:cs="Arial"/>
               <w:b/>
               <w:bCs/>
+              <w:sz w:val="24"/>
+              <w:szCs w:val="24"/>
             </w:rPr>
             <w:t>SITE INSTITUCIONAL</w:t>
           </w:r>
           <w:r>
+            <w:rPr>
+              <w:rFonts w:ascii="Arial" w:hAnsi="Arial" w:cs="Arial"/>
+              <w:sz w:val="24"/>
+              <w:szCs w:val="24"/>
+            </w:rPr>
             <w:ptab w:relativeTo="margin" w:alignment="right" w:leader="dot"/>
           </w:r>
           <w:r>
             <w:rPr>
+              <w:rFonts w:ascii="Arial" w:hAnsi="Arial" w:cs="Arial"/>
               <w:b/>
               <w:bCs/>
+              <w:sz w:val="24"/>
+              <w:szCs w:val="24"/>
             </w:rPr>
             <w:t>11</w:t>
           </w:r>
@@ -1264,39 +1459,50 @@
         <w:p>
           <w:pPr>
             <w:pStyle w:val="Sumrio1"/>
+            <w:rPr>
+              <w:rFonts w:ascii="Arial" w:hAnsi="Arial" w:cs="Arial"/>
+              <w:sz w:val="24"/>
+              <w:szCs w:val="24"/>
+            </w:rPr>
           </w:pPr>
           <w:r>
             <w:rPr>
+              <w:rFonts w:ascii="Arial" w:hAnsi="Arial" w:cs="Arial"/>
               <w:b/>
               <w:bCs/>
+              <w:sz w:val="24"/>
+              <w:szCs w:val="24"/>
             </w:rPr>
             <w:t>REFERÊNCIAS</w:t>
           </w:r>
           <w:r>
+            <w:rPr>
+              <w:rFonts w:ascii="Arial" w:hAnsi="Arial" w:cs="Arial"/>
+              <w:sz w:val="24"/>
+              <w:szCs w:val="24"/>
+            </w:rPr>
             <w:ptab w:relativeTo="margin" w:alignment="right" w:leader="dot"/>
           </w:r>
           <w:r>
             <w:rPr>
+              <w:rFonts w:ascii="Arial" w:hAnsi="Arial" w:cs="Arial"/>
               <w:b/>
               <w:bCs/>
+              <w:sz w:val="24"/>
+              <w:szCs w:val="24"/>
             </w:rPr>
             <w:t>12</w:t>
           </w:r>
         </w:p>
         <w:p>
           <w:pPr>
-            <w:pStyle w:val="Sumrio1"/>
-          </w:pPr>
-        </w:p>
-        <w:p>
-          <w:pPr>
-            <w:pStyle w:val="Sumrio2"/>
-          </w:pPr>
-        </w:p>
-        <w:p>
-          <w:pPr>
             <w:pStyle w:val="Sumrio3"/>
             <w:ind w:left="0" w:firstLine="0"/>
+            <w:rPr>
+              <w:rFonts w:ascii="Arial" w:hAnsi="Arial" w:cs="Arial"/>
+              <w:sz w:val="24"/>
+              <w:szCs w:val="24"/>
+            </w:rPr>
           </w:pPr>
         </w:p>
       </w:sdtContent>
@@ -1305,13 +1511,14 @@
       <w:pPr>
         <w:rPr>
           <w:rFonts w:ascii="Arial" w:hAnsi="Arial" w:cs="Arial"/>
+          <w:szCs w:val="24"/>
         </w:rPr>
         <w:sectPr>
           <w:headerReference w:type="even" r:id="rId9"/>
           <w:headerReference w:type="default" r:id="rId10"/>
           <w:headerReference w:type="first" r:id="rId11"/>
-          <w:pgSz w:w="11906" w:h="16838"/>
-          <w:pgMar w:top="751" w:right="1126" w:bottom="976" w:left="1695" w:header="720" w:footer="720" w:gutter="0"/>
+          <w:pgSz w:w="11906" w:h="16838" w:code="9"/>
+          <w:pgMar w:top="1701" w:right="1128" w:bottom="1134" w:left="1701" w:header="720" w:footer="720" w:gutter="0"/>
           <w:cols w:space="720"/>
         </w:sectPr>
       </w:pPr>
@@ -1329,12 +1536,14 @@
         <w:rPr>
           <w:rFonts w:ascii="Arial" w:hAnsi="Arial" w:cs="Arial"/>
           <w:b/>
+          <w:szCs w:val="24"/>
         </w:rPr>
       </w:pPr>
       <w:r>
         <w:rPr>
           <w:rFonts w:ascii="Arial" w:hAnsi="Arial" w:cs="Arial"/>
           <w:b/>
+          <w:szCs w:val="24"/>
         </w:rPr>
         <w:lastRenderedPageBreak/>
         <w:t>INTRODUÇÃO</w:t>
@@ -1348,6 +1557,7 @@
         <w:rPr>
           <w:rFonts w:ascii="Arial" w:hAnsi="Arial" w:cs="Arial"/>
           <w:b/>
+          <w:szCs w:val="24"/>
         </w:rPr>
       </w:pPr>
     </w:p>
@@ -1586,16 +1796,7 @@
           <w:bCs/>
           <w:szCs w:val="24"/>
         </w:rPr>
-        <w:t xml:space="preserve"> </w:t>
-      </w:r>
-      <w:r>
-        <w:rPr>
-          <w:rFonts w:ascii="Arial" w:hAnsi="Arial" w:cs="Arial"/>
-          <w:b/>
-          <w:bCs/>
-          <w:szCs w:val="24"/>
-        </w:rPr>
-        <w:t>OBJETIVO</w:t>
+        <w:t xml:space="preserve"> OBJETIVO</w:t>
       </w:r>
     </w:p>
     <w:p>
@@ -1613,26 +1814,19 @@
     </w:p>
     <w:p>
       <w:pPr>
-        <w:spacing w:after="0" w:line="259" w:lineRule="auto"/>
-        <w:ind w:left="425" w:right="0" w:firstLine="283"/>
-        <w:rPr>
-          <w:rFonts w:ascii="Arial" w:hAnsi="Arial" w:cs="Arial"/>
-          <w:szCs w:val="24"/>
-        </w:rPr>
-      </w:pPr>
-      <w:r>
-        <w:rPr>
-          <w:rFonts w:ascii="Arial" w:hAnsi="Arial" w:cs="Arial"/>
-          <w:szCs w:val="24"/>
-        </w:rPr>
-        <w:t>Diminuir</w:t>
-      </w:r>
-      <w:r>
-        <w:rPr>
-          <w:rFonts w:ascii="Arial" w:hAnsi="Arial" w:cs="Arial"/>
-          <w:szCs w:val="24"/>
-        </w:rPr>
-        <w:t xml:space="preserve"> o índice de absenteísmo da empresa</w:t>
+        <w:spacing w:after="0" w:line="360" w:lineRule="auto"/>
+        <w:ind w:left="425" w:right="0" w:firstLine="284"/>
+        <w:rPr>
+          <w:rFonts w:ascii="Arial" w:hAnsi="Arial" w:cs="Arial"/>
+          <w:szCs w:val="24"/>
+        </w:rPr>
+      </w:pPr>
+      <w:r>
+        <w:rPr>
+          <w:rFonts w:ascii="Arial" w:hAnsi="Arial" w:cs="Arial"/>
+          <w:szCs w:val="24"/>
+        </w:rPr>
+        <w:t>Diminuir o índice de absenteísmo da empresa</w:t>
       </w:r>
       <w:r>
         <w:rPr>
@@ -1685,6 +1879,7 @@
           <w:rFonts w:ascii="Arial" w:hAnsi="Arial" w:cs="Arial"/>
           <w:b/>
           <w:bCs/>
+          <w:szCs w:val="24"/>
         </w:rPr>
       </w:pPr>
       <w:r>
@@ -1692,6 +1887,7 @@
           <w:rFonts w:ascii="Arial" w:hAnsi="Arial" w:cs="Arial"/>
           <w:b/>
           <w:bCs/>
+          <w:szCs w:val="24"/>
         </w:rPr>
         <w:t>JUSTIFICATIVA</w:t>
       </w:r>
@@ -1709,48 +1905,56 @@
       <w:r>
         <w:rPr>
           <w:rFonts w:ascii="Arial" w:hAnsi="Arial" w:cs="Arial"/>
+          <w:szCs w:val="24"/>
         </w:rPr>
         <w:t xml:space="preserve">De acordo com a </w:t>
       </w:r>
       <w:r>
         <w:rPr>
           <w:rFonts w:ascii="Arial" w:hAnsi="Arial" w:cs="Arial"/>
+          <w:szCs w:val="24"/>
         </w:rPr>
         <w:t>A</w:t>
       </w:r>
       <w:r>
         <w:rPr>
           <w:rFonts w:ascii="Arial" w:hAnsi="Arial" w:cs="Arial"/>
+          <w:szCs w:val="24"/>
         </w:rPr>
         <w:t xml:space="preserve">ssociação </w:t>
       </w:r>
       <w:r>
         <w:rPr>
           <w:rFonts w:ascii="Arial" w:hAnsi="Arial" w:cs="Arial"/>
+          <w:szCs w:val="24"/>
         </w:rPr>
         <w:t xml:space="preserve">Sul Brasileira de Refrigeração, </w:t>
       </w:r>
       <w:r>
         <w:rPr>
           <w:rFonts w:ascii="Arial" w:hAnsi="Arial" w:cs="Arial"/>
+          <w:szCs w:val="24"/>
         </w:rPr>
         <w:t>Ar-condicionado</w:t>
       </w:r>
       <w:r>
         <w:rPr>
           <w:rFonts w:ascii="Arial" w:hAnsi="Arial" w:cs="Arial"/>
+          <w:szCs w:val="24"/>
         </w:rPr>
         <w:t>, Aquecimento e Ventilação (ASBRAV)</w:t>
       </w:r>
       <w:r>
         <w:rPr>
           <w:rFonts w:ascii="Arial" w:hAnsi="Arial" w:cs="Arial"/>
+          <w:szCs w:val="24"/>
         </w:rPr>
         <w:t>, a qualidade do ar re</w:t>
       </w:r>
       <w:r>
         <w:rPr>
           <w:rFonts w:ascii="Arial" w:hAnsi="Arial" w:cs="Arial"/>
+          <w:szCs w:val="24"/>
         </w:rPr>
         <w:t>presenta muito mais que sensação de bem-estar</w:t>
       </w:r>
@@ -1769,7 +1973,7 @@
           <w:szCs w:val="24"/>
           <w:shd w:val="clear" w:color="auto" w:fill="FFFFFF"/>
         </w:rPr>
-        <w:t xml:space="preserve">o </w:t>
+        <w:t>o sistema de climatização trata, além da temperatura e do conforto térmico, de outros fatores como a renovação do ar, movimentação do ar, filtragem, qualidade e umidade do ar. Estes fatores são mais importantes que apenas o conforto aparente que o ar-condicionado pode proporcionar</w:t>
       </w:r>
       <w:r>
         <w:rPr>
@@ -1778,16 +1982,27 @@
           <w:szCs w:val="24"/>
           <w:shd w:val="clear" w:color="auto" w:fill="FFFFFF"/>
         </w:rPr>
-        <w:t>sistema de climatização trata, além da temperatura e do conforto térmico, de outros fatores como a renovação do ar, movimentação do ar, filtragem, qualidade e umidade do ar. Estes fatores são mais importantes que apenas o conforto aparente que o ar-condicionado pode proporcionar</w:t>
-      </w:r>
-      <w:r>
+        <w:t>.</w:t>
+      </w:r>
+    </w:p>
+    <w:p>
+      <w:pPr>
+        <w:ind w:left="424" w:firstLine="284"/>
         <w:rPr>
           <w:rFonts w:ascii="Arial" w:hAnsi="Arial" w:cs="Arial"/>
           <w:color w:val="auto"/>
           <w:szCs w:val="24"/>
           <w:shd w:val="clear" w:color="auto" w:fill="FFFFFF"/>
         </w:rPr>
-        <w:t>.</w:t>
+      </w:pPr>
+      <w:r>
+        <w:rPr>
+          <w:rFonts w:ascii="Arial" w:hAnsi="Arial" w:cs="Arial"/>
+          <w:color w:val="auto"/>
+          <w:szCs w:val="24"/>
+          <w:shd w:val="clear" w:color="auto" w:fill="FFFFFF"/>
+        </w:rPr>
+        <w:t>Segundo profissionais, os vírus e bactérias preferem umidades muito baixas ou muito altas para a proliferação, com umidade relativa do ar abaixo de 30% ou acima de 70%. Em ambientes com a climatização operando de maneira adequada, a umidade fica entre 40% e 60%.</w:t>
       </w:r>
     </w:p>
     <w:p>
@@ -1797,9 +2012,17 @@
           <w:rFonts w:ascii="Arial" w:hAnsi="Arial" w:cs="Arial"/>
           <w:color w:val="auto"/>
           <w:szCs w:val="24"/>
+        </w:rPr>
+      </w:pPr>
+      <w:r>
+        <w:rPr>
+          <w:rFonts w:ascii="Arial" w:hAnsi="Arial" w:cs="Arial"/>
+          <w:color w:val="auto"/>
+          <w:szCs w:val="24"/>
           <w:shd w:val="clear" w:color="auto" w:fill="FFFFFF"/>
         </w:rPr>
-      </w:pPr>
+        <w:t>A ASBRAV afirma que, através de um simple</w:t>
+      </w:r>
       <w:r>
         <w:rPr>
           <w:rFonts w:ascii="Arial" w:hAnsi="Arial" w:cs="Arial"/>
@@ -1807,7 +2030,7 @@
           <w:szCs w:val="24"/>
           <w:shd w:val="clear" w:color="auto" w:fill="FFFFFF"/>
         </w:rPr>
-        <w:t xml:space="preserve">Segundo </w:t>
+        <w:t>s monitoramento</w:t>
       </w:r>
       <w:r>
         <w:rPr>
@@ -1816,16 +2039,7 @@
           <w:szCs w:val="24"/>
           <w:shd w:val="clear" w:color="auto" w:fill="FFFFFF"/>
         </w:rPr>
-        <w:t>profissionais</w:t>
-      </w:r>
-      <w:r>
-        <w:rPr>
-          <w:rFonts w:ascii="Arial" w:hAnsi="Arial" w:cs="Arial"/>
-          <w:color w:val="auto"/>
-          <w:szCs w:val="24"/>
-          <w:shd w:val="clear" w:color="auto" w:fill="FFFFFF"/>
-        </w:rPr>
-        <w:t>, os vírus e bactérias preferem umidades muito baixas ou muito altas para a proliferação, com umidade relativa do ar abaixo de 30% ou acima de 70%. Em ambientes com a climatização operando de maneira adequada, a umidade fica entre 40% e 60%.</w:t>
+        <w:t>, é possível perceber uma redução de até 9% no índice de conversa no ambiente de trabalho pela maior concentração de quem está trabalhando. Outros dados apontam que a redução de doenças respiratórias em um ano, pode representar até 37 milhões de casos a menos de gripe comum ou do tipo Influenza, o que proporciona uma economia de 21 bilhões de Euros.</w:t>
       </w:r>
     </w:p>
     <w:p>
@@ -1833,36 +2047,72 @@
         <w:ind w:left="424" w:firstLine="284"/>
         <w:rPr>
           <w:rFonts w:ascii="Arial" w:hAnsi="Arial" w:cs="Arial"/>
-          <w:color w:val="auto"/>
-          <w:szCs w:val="24"/>
-        </w:rPr>
-      </w:pPr>
-      <w:r>
-        <w:rPr>
-          <w:rFonts w:ascii="Arial" w:hAnsi="Arial" w:cs="Arial"/>
-          <w:color w:val="auto"/>
-          <w:szCs w:val="24"/>
-          <w:shd w:val="clear" w:color="auto" w:fill="FFFFFF"/>
-        </w:rPr>
-        <w:t>A ASBRAV afirma que, através de um simple</w:t>
-      </w:r>
-      <w:r>
-        <w:rPr>
-          <w:rFonts w:ascii="Arial" w:hAnsi="Arial" w:cs="Arial"/>
-          <w:color w:val="auto"/>
-          <w:szCs w:val="24"/>
-          <w:shd w:val="clear" w:color="auto" w:fill="FFFFFF"/>
-        </w:rPr>
-        <w:t>s monitoramento</w:t>
-      </w:r>
-      <w:r>
-        <w:rPr>
-          <w:rFonts w:ascii="Arial" w:hAnsi="Arial" w:cs="Arial"/>
-          <w:color w:val="auto"/>
-          <w:szCs w:val="24"/>
-          <w:shd w:val="clear" w:color="auto" w:fill="FFFFFF"/>
-        </w:rPr>
-        <w:t>, é possível perceber uma redução de até 9% no índice de conversa no ambiente de trabalho pela maior concentração de quem está trabalhando. Outros dados apontam que a redução de doenças respiratórias em um ano, pode representar até 37 milhões de casos a menos de gripe comum ou do tipo Influenza, o que proporciona uma economia de 21 bilhões de Euros.</w:t>
+          <w:szCs w:val="24"/>
+        </w:rPr>
+      </w:pPr>
+      <w:r>
+        <w:rPr>
+          <w:rFonts w:ascii="Arial" w:hAnsi="Arial" w:cs="Arial"/>
+          <w:szCs w:val="24"/>
+        </w:rPr>
+        <w:lastRenderedPageBreak/>
+        <w:t xml:space="preserve">Atualmente </w:t>
+      </w:r>
+      <w:r>
+        <w:rPr>
+          <w:rFonts w:ascii="Arial" w:hAnsi="Arial" w:cs="Arial"/>
+          <w:szCs w:val="24"/>
+        </w:rPr>
+        <w:t>o Brasil entrou em alerta, a qualidade de emprego e relação entre empregados e empregadores</w:t>
+      </w:r>
+      <w:r>
+        <w:rPr>
+          <w:rFonts w:ascii="Arial" w:hAnsi="Arial" w:cs="Arial"/>
+          <w:szCs w:val="24"/>
+        </w:rPr>
+        <w:t xml:space="preserve"> passou a ser cada vez mais debatido no mercado de trabalho. </w:t>
+      </w:r>
+      <w:r>
+        <w:rPr>
+          <w:rFonts w:ascii="Arial" w:hAnsi="Arial" w:cs="Arial"/>
+          <w:szCs w:val="24"/>
+        </w:rPr>
+        <w:t>Em uma pesquisa realizada pelo Instituto Locomotiva</w:t>
+      </w:r>
+      <w:r>
+        <w:rPr>
+          <w:rFonts w:ascii="Arial" w:hAnsi="Arial" w:cs="Arial"/>
+          <w:szCs w:val="24"/>
+        </w:rPr>
+        <w:t xml:space="preserve"> em 2017</w:t>
+      </w:r>
+      <w:r>
+        <w:rPr>
+          <w:rFonts w:ascii="Arial" w:hAnsi="Arial" w:cs="Arial"/>
+          <w:szCs w:val="24"/>
+        </w:rPr>
+        <w:t xml:space="preserve">, dados apontam que 56% </w:t>
+      </w:r>
+      <w:r>
+        <w:rPr>
+          <w:rFonts w:ascii="Arial" w:hAnsi="Arial" w:cs="Arial"/>
+          <w:szCs w:val="24"/>
+        </w:rPr>
+        <w:t xml:space="preserve">dos trabalhadores com carteira assinada estão insatisfeitos com </w:t>
+      </w:r>
+      <w:r>
+        <w:rPr>
+          <w:rFonts w:ascii="Arial" w:hAnsi="Arial" w:cs="Arial"/>
+          <w:szCs w:val="24"/>
+        </w:rPr>
+        <w:t xml:space="preserve">seu emprego, sendo 18,7 milhões de pessoas trocariam de emprego </w:t>
+      </w:r>
+      <w:r>
+        <w:rPr>
+          <w:rFonts w:ascii="Arial" w:hAnsi="Arial" w:cs="Arial"/>
+          <w:szCs w:val="24"/>
+        </w:rPr>
+        <w:t>em troca de um ambiente de trabalho mais saudável.</w:t>
       </w:r>
     </w:p>
     <w:p>
@@ -1870,128 +2120,69 @@
         <w:ind w:left="424" w:firstLine="284"/>
         <w:rPr>
           <w:rFonts w:ascii="Arial" w:hAnsi="Arial" w:cs="Arial"/>
-        </w:rPr>
-      </w:pPr>
-      <w:r>
-        <w:rPr>
-          <w:rFonts w:ascii="Arial" w:hAnsi="Arial" w:cs="Arial"/>
-        </w:rPr>
-        <w:t xml:space="preserve">Atualmente </w:t>
-      </w:r>
-      <w:r>
-        <w:rPr>
-          <w:rFonts w:ascii="Arial" w:hAnsi="Arial" w:cs="Arial"/>
-        </w:rPr>
-        <w:t>o Brasil entrou em alerta, a qualidade de emprego e relação entre empregados e empregadores</w:t>
-      </w:r>
-      <w:r>
-        <w:rPr>
-          <w:rFonts w:ascii="Arial" w:hAnsi="Arial" w:cs="Arial"/>
-        </w:rPr>
-        <w:t xml:space="preserve"> passou a ser cada vez mais debatido no </w:t>
-      </w:r>
-      <w:r>
-        <w:rPr>
-          <w:rFonts w:ascii="Arial" w:hAnsi="Arial" w:cs="Arial"/>
-        </w:rPr>
-        <w:lastRenderedPageBreak/>
-        <w:t xml:space="preserve">mercado de trabalho. </w:t>
-      </w:r>
-      <w:r>
-        <w:rPr>
-          <w:rFonts w:ascii="Arial" w:hAnsi="Arial" w:cs="Arial"/>
-        </w:rPr>
-        <w:t>Em uma pesquisa realizada pelo Instituto Locomotiva</w:t>
-      </w:r>
-      <w:r>
-        <w:rPr>
-          <w:rFonts w:ascii="Arial" w:hAnsi="Arial" w:cs="Arial"/>
-        </w:rPr>
-        <w:t xml:space="preserve"> em 2017</w:t>
-      </w:r>
-      <w:r>
-        <w:rPr>
-          <w:rFonts w:ascii="Arial" w:hAnsi="Arial" w:cs="Arial"/>
-        </w:rPr>
-        <w:t xml:space="preserve">, dados apontam que 56% </w:t>
-      </w:r>
-      <w:r>
-        <w:rPr>
-          <w:rFonts w:ascii="Arial" w:hAnsi="Arial" w:cs="Arial"/>
-        </w:rPr>
-        <w:t xml:space="preserve">dos trabalhadores com carteira assinada estão insatisfeitos com </w:t>
-      </w:r>
-      <w:r>
-        <w:rPr>
-          <w:rFonts w:ascii="Arial" w:hAnsi="Arial" w:cs="Arial"/>
-        </w:rPr>
-        <w:t xml:space="preserve">seu emprego, sendo 18,7 milhões de pessoas trocariam de emprego </w:t>
-      </w:r>
-      <w:r>
-        <w:rPr>
-          <w:rFonts w:ascii="Arial" w:hAnsi="Arial" w:cs="Arial"/>
-        </w:rPr>
-        <w:t>em troca de um ambiente de trabalho mais saudável.</w:t>
-      </w:r>
-    </w:p>
-    <w:p>
-      <w:pPr>
-        <w:ind w:left="424" w:firstLine="284"/>
-        <w:rPr>
-          <w:rFonts w:ascii="Arial" w:hAnsi="Arial" w:cs="Arial"/>
-        </w:rPr>
-      </w:pPr>
-      <w:r>
-        <w:rPr>
-          <w:rFonts w:ascii="Arial" w:hAnsi="Arial" w:cs="Arial"/>
+          <w:szCs w:val="24"/>
+        </w:rPr>
+      </w:pPr>
+      <w:r>
+        <w:rPr>
+          <w:rFonts w:ascii="Arial" w:hAnsi="Arial" w:cs="Arial"/>
+          <w:szCs w:val="24"/>
         </w:rPr>
         <w:t xml:space="preserve">Outro fator que aponta alerta é o índice de </w:t>
       </w:r>
       <w:r>
         <w:rPr>
           <w:rFonts w:ascii="Arial" w:hAnsi="Arial" w:cs="Arial"/>
+          <w:szCs w:val="24"/>
         </w:rPr>
         <w:t>absenteísmo que cresce cada vez mais a cada ano,</w:t>
       </w:r>
       <w:r>
         <w:rPr>
           <w:rFonts w:ascii="Arial" w:hAnsi="Arial" w:cs="Arial"/>
+          <w:szCs w:val="24"/>
         </w:rPr>
         <w:t xml:space="preserve"> </w:t>
       </w:r>
       <w:r>
         <w:rPr>
           <w:rFonts w:ascii="Arial" w:hAnsi="Arial" w:cs="Arial"/>
+          <w:szCs w:val="24"/>
         </w:rPr>
         <w:t>em uma pesquisa feita pela</w:t>
       </w:r>
       <w:r>
         <w:rPr>
           <w:rFonts w:ascii="Arial" w:hAnsi="Arial" w:cs="Arial"/>
+          <w:szCs w:val="24"/>
         </w:rPr>
         <w:t xml:space="preserve"> empresa de tecnologia Levee,</w:t>
       </w:r>
       <w:r>
         <w:rPr>
           <w:rFonts w:ascii="Arial" w:hAnsi="Arial" w:cs="Arial"/>
+          <w:szCs w:val="24"/>
         </w:rPr>
         <w:t xml:space="preserve"> 500 das maiores empresas do Brasil deixam de </w:t>
       </w:r>
       <w:r>
         <w:rPr>
           <w:rFonts w:ascii="Arial" w:hAnsi="Arial" w:cs="Arial"/>
+          <w:szCs w:val="24"/>
         </w:rPr>
         <w:t xml:space="preserve">ganhar R$ 230 milhões </w:t>
       </w:r>
       <w:r>
         <w:rPr>
           <w:rFonts w:ascii="Arial" w:hAnsi="Arial" w:cs="Arial"/>
+          <w:szCs w:val="24"/>
         </w:rPr>
         <w:t xml:space="preserve">ao ano por conta da </w:t>
       </w:r>
       <w:r>
         <w:rPr>
           <w:rFonts w:ascii="Arial" w:hAnsi="Arial" w:cs="Arial"/>
+          <w:szCs w:val="24"/>
         </w:rPr>
         <w:t>improdutividade.</w:t>
       </w:r>
@@ -2002,41 +2193,48 @@
         <w:ind w:left="424" w:firstLine="284"/>
         <w:rPr>
           <w:rFonts w:ascii="Arial" w:hAnsi="Arial" w:cs="Arial"/>
-        </w:rPr>
-      </w:pPr>
-      <w:r>
-        <w:rPr>
-          <w:rFonts w:ascii="Arial" w:hAnsi="Arial" w:cs="Arial"/>
+          <w:szCs w:val="24"/>
+        </w:rPr>
+      </w:pPr>
+      <w:r>
+        <w:rPr>
+          <w:rFonts w:ascii="Arial" w:hAnsi="Arial" w:cs="Arial"/>
+          <w:szCs w:val="24"/>
         </w:rPr>
         <w:t xml:space="preserve">Diante disso a empresa </w:t>
       </w:r>
       <w:r>
         <w:rPr>
           <w:rFonts w:ascii="Arial" w:hAnsi="Arial" w:cs="Arial"/>
+          <w:szCs w:val="24"/>
         </w:rPr>
         <w:t xml:space="preserve">nós da empresa Ferbgam propomos </w:t>
       </w:r>
       <w:r>
         <w:rPr>
           <w:rFonts w:ascii="Arial" w:hAnsi="Arial" w:cs="Arial"/>
+          <w:szCs w:val="24"/>
         </w:rPr>
         <w:t>a implementação do</w:t>
       </w:r>
       <w:r>
         <w:rPr>
           <w:rFonts w:ascii="Arial" w:hAnsi="Arial" w:cs="Arial"/>
+          <w:szCs w:val="24"/>
         </w:rPr>
         <w:t xml:space="preserve"> Relax Machine</w:t>
       </w:r>
       <w:r>
         <w:rPr>
           <w:rFonts w:ascii="Arial" w:hAnsi="Arial" w:cs="Arial"/>
+          <w:szCs w:val="24"/>
         </w:rPr>
         <w:t>, para melhorar a produtividade e consequentemente os lucros das empresas comerciais</w:t>
       </w:r>
       <w:r>
         <w:rPr>
           <w:rFonts w:ascii="Arial" w:hAnsi="Arial" w:cs="Arial"/>
+          <w:szCs w:val="24"/>
         </w:rPr>
         <w:t>.</w:t>
       </w:r>
@@ -2047,17 +2245,20 @@
         <w:ind w:left="424" w:firstLine="284"/>
         <w:rPr>
           <w:rFonts w:ascii="Arial" w:hAnsi="Arial" w:cs="Arial"/>
-        </w:rPr>
-      </w:pPr>
-      <w:r>
-        <w:rPr>
-          <w:rFonts w:ascii="Arial" w:hAnsi="Arial" w:cs="Arial"/>
+          <w:szCs w:val="24"/>
+        </w:rPr>
+      </w:pPr>
+      <w:r>
+        <w:rPr>
+          <w:rFonts w:ascii="Arial" w:hAnsi="Arial" w:cs="Arial"/>
+          <w:szCs w:val="24"/>
         </w:rPr>
         <w:t xml:space="preserve">O Sistema consiste na implementação de sensores nos ambientes empresariais para que possamos </w:t>
       </w:r>
       <w:r>
         <w:rPr>
           <w:rFonts w:ascii="Arial" w:hAnsi="Arial" w:cs="Arial"/>
+          <w:szCs w:val="24"/>
         </w:rPr>
         <w:t>proporcionar um ambiente de trabalho mais saudável e adequado para os funcionários, visando assim melhorar seu desempenho produtivo no mercado de trabalho, gerando maiores lucros para as empresas.</w:t>
       </w:r>
@@ -2067,113 +2268,132 @@
         <w:ind w:left="424" w:firstLine="284"/>
         <w:rPr>
           <w:rFonts w:ascii="Arial" w:hAnsi="Arial" w:cs="Arial"/>
-        </w:rPr>
-      </w:pPr>
-      <w:r>
-        <w:rPr>
-          <w:rFonts w:ascii="Arial" w:hAnsi="Arial" w:cs="Arial"/>
+          <w:szCs w:val="24"/>
+        </w:rPr>
+      </w:pPr>
+      <w:r>
+        <w:rPr>
+          <w:rFonts w:ascii="Arial" w:hAnsi="Arial" w:cs="Arial"/>
+          <w:szCs w:val="24"/>
         </w:rPr>
         <w:t>Por meio d</w:t>
       </w:r>
       <w:r>
         <w:rPr>
           <w:rFonts w:ascii="Arial" w:hAnsi="Arial" w:cs="Arial"/>
+          <w:szCs w:val="24"/>
         </w:rPr>
         <w:t xml:space="preserve">e estudos, foi possível avaliarmos que diversos fatores </w:t>
       </w:r>
       <w:r>
         <w:rPr>
           <w:rFonts w:ascii="Arial" w:hAnsi="Arial" w:cs="Arial"/>
+          <w:szCs w:val="24"/>
         </w:rPr>
         <w:t>são gatilhos para a improdutividade dos trabalhadores, sendo os principais</w:t>
       </w:r>
       <w:r>
         <w:rPr>
           <w:rFonts w:ascii="Arial" w:hAnsi="Arial" w:cs="Arial"/>
+          <w:szCs w:val="24"/>
         </w:rPr>
         <w:t xml:space="preserve">, a temperatura do ambiente, a umidade do ar e a luminosidade </w:t>
       </w:r>
       <w:r>
         <w:rPr>
           <w:rFonts w:ascii="Arial" w:hAnsi="Arial" w:cs="Arial"/>
+          <w:szCs w:val="24"/>
         </w:rPr>
         <w:t xml:space="preserve">da área de trabalho, visto isso a empresa Ferbgam </w:t>
       </w:r>
       <w:r>
         <w:rPr>
           <w:rFonts w:ascii="Arial" w:hAnsi="Arial" w:cs="Arial"/>
+          <w:szCs w:val="24"/>
         </w:rPr>
         <w:t xml:space="preserve">visa criar um sistema no qual de acordo com as necessidades e </w:t>
       </w:r>
       <w:r>
         <w:rPr>
           <w:rFonts w:ascii="Arial" w:hAnsi="Arial" w:cs="Arial"/>
+          <w:szCs w:val="24"/>
         </w:rPr>
         <w:t>características dos funcionários</w:t>
       </w:r>
       <w:r>
         <w:rPr>
           <w:rFonts w:ascii="Arial" w:hAnsi="Arial" w:cs="Arial"/>
+          <w:szCs w:val="24"/>
         </w:rPr>
         <w:t xml:space="preserve">, e de acordo com as normas </w:t>
       </w:r>
       <w:r>
         <w:rPr>
           <w:rFonts w:ascii="Arial" w:hAnsi="Arial" w:cs="Arial"/>
+          <w:szCs w:val="24"/>
         </w:rPr>
         <w:t xml:space="preserve">impostas pelo Ministério de Trabalho e Emprego </w:t>
       </w:r>
       <w:r>
         <w:rPr>
           <w:rFonts w:ascii="Arial" w:hAnsi="Arial" w:cs="Arial"/>
+          <w:szCs w:val="24"/>
         </w:rPr>
         <w:t xml:space="preserve">(NR17, </w:t>
       </w:r>
       <w:r>
         <w:rPr>
           <w:rFonts w:ascii="Arial" w:hAnsi="Arial" w:cs="Arial"/>
+          <w:szCs w:val="24"/>
         </w:rPr>
         <w:t>ISO 9241</w:t>
       </w:r>
       <w:r>
         <w:rPr>
           <w:rFonts w:ascii="Arial" w:hAnsi="Arial" w:cs="Arial"/>
+          <w:szCs w:val="24"/>
         </w:rPr>
         <w:t xml:space="preserve"> e a NBR 5413</w:t>
       </w:r>
       <w:r>
         <w:rPr>
           <w:rFonts w:ascii="Arial" w:hAnsi="Arial" w:cs="Arial"/>
+          <w:szCs w:val="24"/>
         </w:rPr>
         <w:t>)</w:t>
       </w:r>
       <w:r>
         <w:rPr>
           <w:rFonts w:ascii="Arial" w:hAnsi="Arial" w:cs="Arial"/>
+          <w:szCs w:val="24"/>
         </w:rPr>
         <w:t xml:space="preserve">, o sistema monitorará o ambiente para que ele </w:t>
       </w:r>
       <w:r>
         <w:rPr>
           <w:rFonts w:ascii="Arial" w:hAnsi="Arial" w:cs="Arial"/>
+          <w:szCs w:val="24"/>
         </w:rPr>
         <w:t xml:space="preserve">se adeque as especificações desejadas, </w:t>
       </w:r>
       <w:r>
         <w:rPr>
           <w:rFonts w:ascii="Arial" w:hAnsi="Arial" w:cs="Arial"/>
+          <w:szCs w:val="24"/>
         </w:rPr>
         <w:t xml:space="preserve">por meio de sensores, sendo que, caso algo fora das especificações pré-determinadas </w:t>
       </w:r>
       <w:r>
         <w:rPr>
           <w:rFonts w:ascii="Arial" w:hAnsi="Arial" w:cs="Arial"/>
+          <w:szCs w:val="24"/>
         </w:rPr>
         <w:t xml:space="preserve">estejam irregulares o sistema enviará um alerta para </w:t>
       </w:r>
       <w:r>
         <w:rPr>
           <w:rFonts w:ascii="Arial" w:hAnsi="Arial" w:cs="Arial"/>
+          <w:szCs w:val="24"/>
         </w:rPr>
         <w:t>que os funcionários da manutenção possam averiguar o problema ali presente.</w:t>
       </w:r>
@@ -2184,42 +2404,49 @@
         <w:ind w:left="424" w:firstLine="284"/>
         <w:rPr>
           <w:rFonts w:ascii="Arial" w:hAnsi="Arial" w:cs="Arial"/>
-        </w:rPr>
-      </w:pPr>
-      <w:r>
-        <w:rPr>
-          <w:rFonts w:ascii="Arial" w:hAnsi="Arial" w:cs="Arial"/>
+          <w:szCs w:val="24"/>
+        </w:rPr>
+      </w:pPr>
+      <w:r>
+        <w:rPr>
+          <w:rFonts w:ascii="Arial" w:hAnsi="Arial" w:cs="Arial"/>
+          <w:szCs w:val="24"/>
         </w:rPr>
         <w:t>Futuramente o projeto poderá se expandir para os ambientes Home Office</w:t>
       </w:r>
       <w:r>
         <w:rPr>
           <w:rFonts w:ascii="Arial" w:hAnsi="Arial" w:cs="Arial"/>
+          <w:szCs w:val="24"/>
         </w:rPr>
         <w:t xml:space="preserve">, o modo de trabalho </w:t>
       </w:r>
       <w:r>
         <w:rPr>
           <w:rFonts w:ascii="Arial" w:hAnsi="Arial" w:cs="Arial"/>
-        </w:rPr>
-        <w:t xml:space="preserve">se popularizou em 2020, por conta da pandemia do Novo </w:t>
-      </w:r>
-      <w:r>
-        <w:rPr>
-          <w:rFonts w:ascii="Arial" w:hAnsi="Arial" w:cs="Arial"/>
-        </w:rPr>
-        <w:t xml:space="preserve">Coronavírus. Visto isso uma implementação futura poderá ser feita </w:t>
-      </w:r>
-      <w:r>
-        <w:rPr>
-          <w:rFonts w:ascii="Arial" w:hAnsi="Arial" w:cs="Arial"/>
+          <w:szCs w:val="24"/>
+        </w:rPr>
+        <w:t xml:space="preserve">se popularizou em 2020, por conta da pandemia </w:t>
+      </w:r>
+      <w:r>
+        <w:rPr>
+          <w:rFonts w:ascii="Arial" w:hAnsi="Arial" w:cs="Arial"/>
+          <w:szCs w:val="24"/>
         </w:rPr>
         <w:lastRenderedPageBreak/>
-        <w:t>para que mesmo de casa os funcionários consigam manter a produtividade e desempenho, podendo assim trabalhar em um ambiente apropriado</w:t>
-      </w:r>
-      <w:r>
-        <w:rPr>
-          <w:rFonts w:ascii="Arial" w:hAnsi="Arial" w:cs="Arial"/>
+        <w:t xml:space="preserve">do Novo </w:t>
+      </w:r>
+      <w:r>
+        <w:rPr>
+          <w:rFonts w:ascii="Arial" w:hAnsi="Arial" w:cs="Arial"/>
+          <w:szCs w:val="24"/>
+        </w:rPr>
+        <w:t>Coronavírus. Visto isso uma implementação futura poderá ser feita para que mesmo de casa os funcionários consigam manter a produtividade e desempenho, podendo assim trabalhar em um ambiente apropriado</w:t>
+      </w:r>
+      <w:r>
+        <w:rPr>
+          <w:rFonts w:ascii="Arial" w:hAnsi="Arial" w:cs="Arial"/>
+          <w:szCs w:val="24"/>
         </w:rPr>
         <w:t>.</w:t>
       </w:r>
@@ -2230,6 +2457,7 @@
         <w:ind w:left="0" w:firstLine="0"/>
         <w:rPr>
           <w:rFonts w:ascii="Arial" w:hAnsi="Arial" w:cs="Arial"/>
+          <w:szCs w:val="24"/>
         </w:rPr>
       </w:pPr>
     </w:p>
@@ -2245,6 +2473,7 @@
           <w:rFonts w:ascii="Arial" w:hAnsi="Arial" w:cs="Arial"/>
           <w:b/>
           <w:bCs/>
+          <w:szCs w:val="24"/>
         </w:rPr>
       </w:pPr>
       <w:r>
@@ -2252,6 +2481,7 @@
           <w:rFonts w:ascii="Arial" w:hAnsi="Arial" w:cs="Arial"/>
           <w:b/>
           <w:bCs/>
+          <w:szCs w:val="24"/>
         </w:rPr>
         <w:t>REQUISITOS</w:t>
       </w:r>
@@ -2304,6 +2534,7 @@
                       <w:rFonts w:ascii="Arial" w:hAnsi="Arial" w:cs="Arial"/>
                       <w:b w:val="0"/>
                       <w:bCs w:val="0"/>
+                      <w:szCs w:val="24"/>
                     </w:rPr>
                   </w:pPr>
                   <w:r>
@@ -2311,6 +2542,7 @@
                       <w:rFonts w:ascii="Arial" w:hAnsi="Arial" w:cs="Arial"/>
                       <w:b w:val="0"/>
                       <w:bCs w:val="0"/>
+                      <w:szCs w:val="24"/>
                     </w:rPr>
                     <w:t>Backlog do Projeto</w:t>
                   </w:r>
@@ -2337,6 +2569,7 @@
                       <w:rFonts w:ascii="Arial" w:hAnsi="Arial" w:cs="Arial"/>
                       <w:b w:val="0"/>
                       <w:bCs w:val="0"/>
+                      <w:szCs w:val="24"/>
                     </w:rPr>
                   </w:pPr>
                   <w:r>
@@ -2344,6 +2577,7 @@
                       <w:rFonts w:ascii="Arial" w:hAnsi="Arial" w:cs="Arial"/>
                       <w:b w:val="0"/>
                       <w:bCs w:val="0"/>
+                      <w:szCs w:val="24"/>
                     </w:rPr>
                     <w:t>Documentação do Projeto</w:t>
                   </w:r>
@@ -2369,6 +2603,7 @@
                       <w:rFonts w:ascii="Arial" w:hAnsi="Arial" w:cs="Arial"/>
                       <w:b w:val="0"/>
                       <w:bCs w:val="0"/>
+                      <w:szCs w:val="24"/>
                     </w:rPr>
                   </w:pPr>
                   <w:r>
@@ -2376,6 +2611,7 @@
                       <w:rFonts w:ascii="Arial" w:hAnsi="Arial" w:cs="Arial"/>
                       <w:b w:val="0"/>
                       <w:bCs w:val="0"/>
+                      <w:szCs w:val="24"/>
                     </w:rPr>
                     <w:t>Desenho de Solução</w:t>
                   </w:r>
@@ -2402,6 +2638,7 @@
                       <w:rFonts w:ascii="Arial" w:hAnsi="Arial" w:cs="Arial"/>
                       <w:b w:val="0"/>
                       <w:bCs w:val="0"/>
+                      <w:szCs w:val="24"/>
                     </w:rPr>
                   </w:pPr>
                   <w:r>
@@ -2409,6 +2646,7 @@
                       <w:rFonts w:ascii="Arial" w:hAnsi="Arial" w:cs="Arial"/>
                       <w:b w:val="0"/>
                       <w:bCs w:val="0"/>
+                      <w:szCs w:val="24"/>
                     </w:rPr>
                     <w:t>Identidade Visual da Empresa</w:t>
                   </w:r>
@@ -2434,6 +2672,7 @@
                       <w:rFonts w:ascii="Arial" w:hAnsi="Arial" w:cs="Arial"/>
                       <w:b w:val="0"/>
                       <w:bCs w:val="0"/>
+                      <w:szCs w:val="24"/>
                     </w:rPr>
                   </w:pPr>
                   <w:r>
@@ -2441,6 +2680,7 @@
                       <w:rFonts w:ascii="Arial" w:hAnsi="Arial" w:cs="Arial"/>
                       <w:b w:val="0"/>
                       <w:bCs w:val="0"/>
+                      <w:szCs w:val="24"/>
                     </w:rPr>
                     <w:t>Prototipação do Site Institucional</w:t>
                   </w:r>
@@ -2467,6 +2707,7 @@
                       <w:rFonts w:ascii="Arial" w:hAnsi="Arial" w:cs="Arial"/>
                       <w:b w:val="0"/>
                       <w:bCs w:val="0"/>
+                      <w:szCs w:val="24"/>
                     </w:rPr>
                   </w:pPr>
                   <w:r>
@@ -2474,6 +2715,7 @@
                       <w:rFonts w:ascii="Arial" w:hAnsi="Arial" w:cs="Arial"/>
                       <w:b w:val="0"/>
                       <w:bCs w:val="0"/>
+                      <w:szCs w:val="24"/>
                     </w:rPr>
                     <w:t>Configuração do Projeto no GitHub</w:t>
                   </w:r>
@@ -2499,6 +2741,7 @@
                       <w:rFonts w:ascii="Arial" w:hAnsi="Arial" w:cs="Arial"/>
                       <w:b w:val="0"/>
                       <w:bCs w:val="0"/>
+                      <w:szCs w:val="24"/>
                     </w:rPr>
                   </w:pPr>
                   <w:r>
@@ -2506,6 +2749,7 @@
                       <w:rFonts w:ascii="Arial" w:hAnsi="Arial" w:cs="Arial"/>
                       <w:b w:val="0"/>
                       <w:bCs w:val="0"/>
+                      <w:szCs w:val="24"/>
                     </w:rPr>
                     <w:t>Simulador Financeiro</w:t>
                   </w:r>
@@ -2532,6 +2776,7 @@
                       <w:rFonts w:ascii="Arial" w:hAnsi="Arial" w:cs="Arial"/>
                       <w:b w:val="0"/>
                       <w:bCs w:val="0"/>
+                      <w:szCs w:val="24"/>
                     </w:rPr>
                   </w:pPr>
                   <w:r>
@@ -2539,6 +2784,7 @@
                       <w:rFonts w:ascii="Arial" w:hAnsi="Arial" w:cs="Arial"/>
                       <w:b w:val="0"/>
                       <w:bCs w:val="0"/>
+                      <w:szCs w:val="24"/>
                     </w:rPr>
                     <w:t>Sensor de Temperatura</w:t>
                   </w:r>
@@ -2564,6 +2810,7 @@
                       <w:rFonts w:ascii="Arial" w:hAnsi="Arial" w:cs="Arial"/>
                       <w:b w:val="0"/>
                       <w:bCs w:val="0"/>
+                      <w:szCs w:val="24"/>
                     </w:rPr>
                   </w:pPr>
                   <w:r>
@@ -2571,6 +2818,7 @@
                       <w:rFonts w:ascii="Arial" w:hAnsi="Arial" w:cs="Arial"/>
                       <w:b w:val="0"/>
                       <w:bCs w:val="0"/>
+                      <w:szCs w:val="24"/>
                     </w:rPr>
                     <w:t>Sensor de Umidade</w:t>
                   </w:r>
@@ -2597,6 +2845,7 @@
                       <w:rFonts w:ascii="Arial" w:hAnsi="Arial" w:cs="Arial"/>
                       <w:b w:val="0"/>
                       <w:bCs w:val="0"/>
+                      <w:szCs w:val="24"/>
                     </w:rPr>
                   </w:pPr>
                   <w:r>
@@ -2604,6 +2853,7 @@
                       <w:rFonts w:ascii="Arial" w:hAnsi="Arial" w:cs="Arial"/>
                       <w:b w:val="0"/>
                       <w:bCs w:val="0"/>
+                      <w:szCs w:val="24"/>
                     </w:rPr>
                     <w:t>Implementação da API</w:t>
                   </w:r>
@@ -2629,6 +2879,7 @@
                       <w:rFonts w:ascii="Arial" w:hAnsi="Arial" w:cs="Arial"/>
                       <w:b w:val="0"/>
                       <w:bCs w:val="0"/>
+                      <w:szCs w:val="24"/>
                     </w:rPr>
                   </w:pPr>
                   <w:r>
@@ -2636,6 +2887,7 @@
                       <w:rFonts w:ascii="Arial" w:hAnsi="Arial" w:cs="Arial"/>
                       <w:b w:val="0"/>
                       <w:bCs w:val="0"/>
+                      <w:szCs w:val="24"/>
                     </w:rPr>
                     <w:t>Modelo Entidade e Relacionamento</w:t>
                   </w:r>
@@ -2662,6 +2914,7 @@
                       <w:rFonts w:ascii="Arial" w:hAnsi="Arial" w:cs="Arial"/>
                       <w:b w:val="0"/>
                       <w:bCs w:val="0"/>
+                      <w:szCs w:val="24"/>
                     </w:rPr>
                   </w:pPr>
                   <w:r>
@@ -2669,6 +2922,7 @@
                       <w:rFonts w:ascii="Arial" w:hAnsi="Arial" w:cs="Arial"/>
                       <w:b w:val="0"/>
                       <w:bCs w:val="0"/>
+                      <w:szCs w:val="24"/>
                     </w:rPr>
                     <w:t>Planilha de Riscos do Projeto</w:t>
                   </w:r>
@@ -2694,6 +2948,7 @@
                       <w:rFonts w:ascii="Arial" w:hAnsi="Arial" w:cs="Arial"/>
                       <w:b w:val="0"/>
                       <w:bCs w:val="0"/>
+                      <w:szCs w:val="24"/>
                     </w:rPr>
                   </w:pPr>
                   <w:r>
@@ -2701,6 +2956,7 @@
                       <w:rFonts w:ascii="Arial" w:hAnsi="Arial" w:cs="Arial"/>
                       <w:b w:val="0"/>
                       <w:bCs w:val="0"/>
+                      <w:szCs w:val="24"/>
                     </w:rPr>
                     <w:t>Teste Integrado Arduino</w:t>
                   </w:r>
@@ -2711,6 +2967,10 @@
           <w:p>
             <w:pPr>
               <w:ind w:left="0" w:right="0" w:firstLine="0"/>
+              <w:rPr>
+                <w:rFonts w:ascii="Arial" w:hAnsi="Arial" w:cs="Arial"/>
+                <w:szCs w:val="24"/>
+              </w:rPr>
             </w:pPr>
           </w:p>
         </w:tc>
@@ -2723,6 +2983,7 @@
           <w:rFonts w:ascii="Arial" w:hAnsi="Arial" w:cs="Arial"/>
           <w:b/>
           <w:bCs/>
+          <w:szCs w:val="24"/>
         </w:rPr>
       </w:pPr>
     </w:p>
@@ -2738,6 +2999,7 @@
           <w:rFonts w:ascii="Arial" w:hAnsi="Arial" w:cs="Arial"/>
           <w:b/>
           <w:bCs/>
+          <w:szCs w:val="24"/>
         </w:rPr>
       </w:pPr>
       <w:r>
@@ -2745,6 +3007,7 @@
           <w:rFonts w:ascii="Arial" w:hAnsi="Arial" w:cs="Arial"/>
           <w:b/>
           <w:bCs/>
+          <w:szCs w:val="24"/>
         </w:rPr>
         <w:t>BACKLOG DO PROJETO</w:t>
       </w:r>
@@ -2757,11 +3020,14 @@
           <w:rFonts w:ascii="Arial" w:hAnsi="Arial" w:cs="Arial"/>
           <w:b/>
           <w:bCs/>
-        </w:rPr>
-      </w:pPr>
-      <w:r>
-        <w:rPr>
+          <w:szCs w:val="24"/>
+        </w:rPr>
+      </w:pPr>
+      <w:r>
+        <w:rPr>
+          <w:rFonts w:ascii="Arial" w:hAnsi="Arial" w:cs="Arial"/>
           <w:noProof/>
+          <w:szCs w:val="24"/>
         </w:rPr>
         <w:drawing>
           <wp:inline distT="0" distB="0" distL="0" distR="0" wp14:anchorId="3D1996BE" wp14:editId="09663EEC">
@@ -2808,6 +3074,7 @@
           <w:rFonts w:ascii="Arial" w:hAnsi="Arial" w:cs="Arial"/>
           <w:b/>
           <w:bCs/>
+          <w:szCs w:val="24"/>
         </w:rPr>
       </w:pPr>
     </w:p>
@@ -2822,6 +3089,7 @@
           <w:rFonts w:ascii="Arial" w:hAnsi="Arial" w:cs="Arial"/>
           <w:b/>
           <w:bCs/>
+          <w:szCs w:val="24"/>
         </w:rPr>
       </w:pPr>
       <w:r>
@@ -2829,6 +3097,7 @@
           <w:rFonts w:ascii="Arial" w:hAnsi="Arial" w:cs="Arial"/>
           <w:b/>
           <w:bCs/>
+          <w:szCs w:val="24"/>
         </w:rPr>
         <w:lastRenderedPageBreak/>
         <w:t xml:space="preserve">DIAGRAMAS </w:t>
@@ -2845,6 +3114,7 @@
           <w:rFonts w:ascii="Arial" w:hAnsi="Arial" w:cs="Arial"/>
           <w:b/>
           <w:bCs/>
+          <w:szCs w:val="24"/>
         </w:rPr>
       </w:pPr>
       <w:r>
@@ -2852,6 +3122,7 @@
           <w:rFonts w:ascii="Arial" w:hAnsi="Arial" w:cs="Arial"/>
           <w:b/>
           <w:bCs/>
+          <w:szCs w:val="24"/>
         </w:rPr>
         <w:t>DIAGRAMA HIGH LEVEL DESIGN</w:t>
       </w:r>
@@ -2864,6 +3135,7 @@
           <w:rFonts w:ascii="Arial" w:hAnsi="Arial" w:cs="Arial"/>
           <w:b/>
           <w:bCs/>
+          <w:szCs w:val="24"/>
         </w:rPr>
       </w:pPr>
     </w:p>
@@ -2872,12 +3144,16 @@
         <w:pStyle w:val="PargrafodaLista"/>
         <w:ind w:left="360" w:firstLine="0"/>
         <w:rPr>
+          <w:rFonts w:ascii="Arial" w:hAnsi="Arial" w:cs="Arial"/>
           <w:noProof/>
-        </w:rPr>
-      </w:pPr>
-      <w:r>
-        <w:rPr>
+          <w:szCs w:val="24"/>
+        </w:rPr>
+      </w:pPr>
+      <w:r>
+        <w:rPr>
+          <w:rFonts w:ascii="Arial" w:hAnsi="Arial" w:cs="Arial"/>
           <w:noProof/>
+          <w:szCs w:val="24"/>
         </w:rPr>
         <w:drawing>
           <wp:inline distT="0" distB="0" distL="0" distR="0" wp14:anchorId="2ADE8D84" wp14:editId="62723983">
@@ -2934,7 +3210,9 @@
         <w:pStyle w:val="PargrafodaLista"/>
         <w:ind w:left="360" w:firstLine="0"/>
         <w:rPr>
+          <w:rFonts w:ascii="Arial" w:hAnsi="Arial" w:cs="Arial"/>
           <w:noProof/>
+          <w:szCs w:val="24"/>
         </w:rPr>
       </w:pPr>
     </w:p>
@@ -2943,7 +3221,9 @@
         <w:pStyle w:val="PargrafodaLista"/>
         <w:ind w:left="360" w:firstLine="0"/>
         <w:rPr>
+          <w:rFonts w:ascii="Arial" w:hAnsi="Arial" w:cs="Arial"/>
           <w:noProof/>
+          <w:szCs w:val="24"/>
         </w:rPr>
       </w:pPr>
     </w:p>
@@ -2959,6 +3239,7 @@
           <w:b/>
           <w:bCs/>
           <w:noProof/>
+          <w:szCs w:val="24"/>
         </w:rPr>
       </w:pPr>
       <w:r>
@@ -2967,6 +3248,7 @@
           <w:b/>
           <w:bCs/>
           <w:noProof/>
+          <w:szCs w:val="24"/>
         </w:rPr>
         <w:t xml:space="preserve">DIAGRAMA LOW LEVEL DESIGN </w:t>
       </w:r>
@@ -2980,6 +3262,7 @@
           <w:b/>
           <w:bCs/>
           <w:noProof/>
+          <w:szCs w:val="24"/>
         </w:rPr>
       </w:pPr>
     </w:p>
@@ -2991,11 +3274,14 @@
           <w:rFonts w:ascii="Arial" w:hAnsi="Arial" w:cs="Arial"/>
           <w:b/>
           <w:bCs/>
-        </w:rPr>
-      </w:pPr>
-      <w:r>
-        <w:rPr>
+          <w:szCs w:val="24"/>
+        </w:rPr>
+      </w:pPr>
+      <w:r>
+        <w:rPr>
+          <w:rFonts w:ascii="Arial" w:hAnsi="Arial" w:cs="Arial"/>
           <w:noProof/>
+          <w:szCs w:val="24"/>
         </w:rPr>
         <w:drawing>
           <wp:inline distT="0" distB="0" distL="0" distR="0" wp14:anchorId="36E7DC5E" wp14:editId="0584A32F">
@@ -3054,6 +3340,7 @@
           <w:rFonts w:ascii="Arial" w:hAnsi="Arial" w:cs="Arial"/>
           <w:b/>
           <w:bCs/>
+          <w:szCs w:val="24"/>
         </w:rPr>
       </w:pPr>
     </w:p>
@@ -3064,6 +3351,7 @@
           <w:rFonts w:ascii="Arial" w:hAnsi="Arial" w:cs="Arial"/>
           <w:b/>
           <w:bCs/>
+          <w:szCs w:val="24"/>
         </w:rPr>
       </w:pPr>
     </w:p>
@@ -3078,6 +3366,7 @@
           <w:rFonts w:ascii="Arial" w:hAnsi="Arial" w:cs="Arial"/>
           <w:b/>
           <w:bCs/>
+          <w:szCs w:val="24"/>
         </w:rPr>
       </w:pPr>
       <w:r>
@@ -3085,6 +3374,7 @@
           <w:rFonts w:ascii="Arial" w:hAnsi="Arial" w:cs="Arial"/>
           <w:b/>
           <w:bCs/>
+          <w:szCs w:val="24"/>
         </w:rPr>
         <w:lastRenderedPageBreak/>
         <w:t>PLANILHA DE RISCOS</w:t>
@@ -3096,12 +3386,14 @@
         <w:jc w:val="center"/>
         <w:rPr>
           <w:rFonts w:ascii="Arial" w:hAnsi="Arial" w:cs="Arial"/>
+          <w:szCs w:val="24"/>
         </w:rPr>
       </w:pPr>
       <w:r>
         <w:rPr>
           <w:rFonts w:ascii="Arial" w:hAnsi="Arial" w:cs="Arial"/>
           <w:noProof/>
+          <w:szCs w:val="24"/>
         </w:rPr>
         <w:drawing>
           <wp:inline distT="0" distB="0" distL="0" distR="0" wp14:anchorId="334D31FF" wp14:editId="7D1CF03B">
@@ -3167,12 +3459,14 @@
         <w:jc w:val="center"/>
         <w:rPr>
           <w:rFonts w:ascii="Arial" w:hAnsi="Arial" w:cs="Arial"/>
+          <w:szCs w:val="24"/>
         </w:rPr>
       </w:pPr>
       <w:r>
         <w:rPr>
           <w:rFonts w:ascii="Arial" w:hAnsi="Arial" w:cs="Arial"/>
           <w:noProof/>
+          <w:szCs w:val="24"/>
         </w:rPr>
         <w:drawing>
           <wp:inline distT="0" distB="0" distL="0" distR="0" wp14:anchorId="1C915528" wp14:editId="1185A25B">
@@ -3222,6 +3516,7 @@
           <w:rFonts w:ascii="Arial" w:hAnsi="Arial" w:cs="Arial"/>
           <w:b/>
           <w:bCs/>
+          <w:szCs w:val="24"/>
         </w:rPr>
       </w:pPr>
       <w:r>
@@ -3229,6 +3524,7 @@
           <w:rFonts w:ascii="Arial" w:hAnsi="Arial" w:cs="Arial"/>
           <w:b/>
           <w:bCs/>
+          <w:szCs w:val="24"/>
         </w:rPr>
         <w:t>MODELO DE ENTIDADE E RELACIONAMENTO</w:t>
       </w:r>
@@ -3241,6 +3537,7 @@
           <w:rFonts w:ascii="Arial" w:hAnsi="Arial" w:cs="Arial"/>
           <w:b/>
           <w:bCs/>
+          <w:szCs w:val="24"/>
         </w:rPr>
       </w:pPr>
     </w:p>
@@ -3253,6 +3550,7 @@
           <w:rFonts w:ascii="Arial" w:hAnsi="Arial" w:cs="Arial"/>
           <w:b/>
           <w:bCs/>
+          <w:szCs w:val="24"/>
         </w:rPr>
       </w:pPr>
       <w:r>
@@ -3261,6 +3559,7 @@
           <w:b/>
           <w:bCs/>
           <w:noProof/>
+          <w:szCs w:val="24"/>
         </w:rPr>
         <w:drawing>
           <wp:inline distT="0" distB="0" distL="0" distR="0" wp14:anchorId="08EB45B7" wp14:editId="4DCC8223">
@@ -3310,6 +3609,7 @@
           <w:rFonts w:ascii="Arial" w:hAnsi="Arial" w:cs="Arial"/>
           <w:b/>
           <w:bCs/>
+          <w:szCs w:val="24"/>
         </w:rPr>
       </w:pPr>
       <w:r>
@@ -3317,6 +3617,7 @@
           <w:rFonts w:ascii="Arial" w:hAnsi="Arial" w:cs="Arial"/>
           <w:b/>
           <w:bCs/>
+          <w:szCs w:val="24"/>
         </w:rPr>
         <w:lastRenderedPageBreak/>
         <w:t>ANALITYCS</w:t>
@@ -3330,6 +3631,7 @@
           <w:rFonts w:ascii="Arial" w:hAnsi="Arial" w:cs="Arial"/>
           <w:b/>
           <w:bCs/>
+          <w:szCs w:val="24"/>
         </w:rPr>
       </w:pPr>
     </w:p>
@@ -3344,6 +3646,7 @@
           <w:rFonts w:ascii="Arial" w:hAnsi="Arial" w:cs="Arial"/>
           <w:b/>
           <w:bCs/>
+          <w:szCs w:val="24"/>
         </w:rPr>
       </w:pPr>
       <w:r>
@@ -3351,6 +3654,7 @@
           <w:rFonts w:ascii="Arial" w:hAnsi="Arial" w:cs="Arial"/>
           <w:b/>
           <w:bCs/>
+          <w:szCs w:val="24"/>
         </w:rPr>
         <w:t>SITE INSTITUCIONAL</w:t>
       </w:r>
@@ -3362,6 +3666,7 @@
           <w:rFonts w:ascii="Arial" w:hAnsi="Arial" w:cs="Arial"/>
           <w:b/>
           <w:bCs/>
+          <w:szCs w:val="24"/>
           <w:u w:val="single"/>
         </w:rPr>
       </w:pPr>
@@ -3370,6 +3675,8 @@
           <w:rFonts w:ascii="Arial" w:hAnsi="Arial" w:cs="Arial"/>
           <w:b/>
           <w:bCs/>
+          <w:noProof/>
+          <w:szCs w:val="24"/>
         </w:rPr>
         <w:drawing>
           <wp:inline distT="0" distB="0" distL="0" distR="0" wp14:anchorId="67781B6F" wp14:editId="33BE587E">
@@ -3415,6 +3722,7 @@
           <w:rFonts w:ascii="Arial" w:hAnsi="Arial" w:cs="Arial"/>
           <w:b/>
           <w:bCs/>
+          <w:szCs w:val="24"/>
         </w:rPr>
       </w:pPr>
       <w:r>
@@ -3422,6 +3730,8 @@
           <w:rFonts w:ascii="Arial" w:hAnsi="Arial" w:cs="Arial"/>
           <w:b/>
           <w:bCs/>
+          <w:noProof/>
+          <w:szCs w:val="24"/>
         </w:rPr>
         <w:drawing>
           <wp:inline distT="0" distB="0" distL="0" distR="0" wp14:anchorId="212AA81F" wp14:editId="3CB8AA87">
@@ -3474,6 +3784,7 @@
           <w:rFonts w:ascii="Arial" w:hAnsi="Arial" w:cs="Arial"/>
           <w:b/>
           <w:bCs/>
+          <w:szCs w:val="24"/>
         </w:rPr>
       </w:pPr>
       <w:r>
@@ -3481,6 +3792,8 @@
           <w:rFonts w:ascii="Arial" w:hAnsi="Arial" w:cs="Arial"/>
           <w:b/>
           <w:bCs/>
+          <w:noProof/>
+          <w:szCs w:val="24"/>
         </w:rPr>
         <w:drawing>
           <wp:inline distT="0" distB="0" distL="0" distR="0" wp14:anchorId="51128142" wp14:editId="67067576">
@@ -3526,6 +3839,7 @@
           <w:rFonts w:ascii="Arial" w:hAnsi="Arial" w:cs="Arial"/>
           <w:b/>
           <w:bCs/>
+          <w:szCs w:val="24"/>
         </w:rPr>
       </w:pPr>
       <w:r>
@@ -3533,6 +3847,8 @@
           <w:rFonts w:ascii="Arial" w:hAnsi="Arial" w:cs="Arial"/>
           <w:b/>
           <w:bCs/>
+          <w:noProof/>
+          <w:szCs w:val="24"/>
         </w:rPr>
         <w:lastRenderedPageBreak/>
         <w:drawing>
@@ -3579,6 +3895,7 @@
           <w:rFonts w:ascii="Arial" w:hAnsi="Arial" w:cs="Arial"/>
           <w:b/>
           <w:bCs/>
+          <w:szCs w:val="24"/>
         </w:rPr>
       </w:pPr>
     </w:p>
@@ -3589,6 +3906,7 @@
           <w:rFonts w:ascii="Arial" w:hAnsi="Arial" w:cs="Arial"/>
           <w:b/>
           <w:bCs/>
+          <w:szCs w:val="24"/>
         </w:rPr>
       </w:pPr>
       <w:r>
@@ -3596,6 +3914,8 @@
           <w:rFonts w:ascii="Arial" w:hAnsi="Arial" w:cs="Arial"/>
           <w:b/>
           <w:bCs/>
+          <w:noProof/>
+          <w:szCs w:val="24"/>
         </w:rPr>
         <w:drawing>
           <wp:inline distT="0" distB="0" distL="0" distR="0" wp14:anchorId="5BA40048" wp14:editId="34022F03">
@@ -3641,6 +3961,7 @@
           <w:rFonts w:ascii="Arial" w:hAnsi="Arial" w:cs="Arial"/>
           <w:b/>
           <w:bCs/>
+          <w:szCs w:val="24"/>
         </w:rPr>
       </w:pPr>
     </w:p>
@@ -3651,6 +3972,7 @@
           <w:rFonts w:ascii="Arial" w:hAnsi="Arial" w:cs="Arial"/>
           <w:b/>
           <w:bCs/>
+          <w:szCs w:val="24"/>
         </w:rPr>
       </w:pPr>
       <w:r>
@@ -3658,6 +3980,8 @@
           <w:rFonts w:ascii="Arial" w:hAnsi="Arial" w:cs="Arial"/>
           <w:b/>
           <w:bCs/>
+          <w:noProof/>
+          <w:szCs w:val="24"/>
         </w:rPr>
         <w:drawing>
           <wp:inline distT="0" distB="0" distL="0" distR="0" wp14:anchorId="643C029F" wp14:editId="1866D1E8">
@@ -3703,6 +4027,7 @@
           <w:rFonts w:ascii="Arial" w:hAnsi="Arial" w:cs="Arial"/>
           <w:b/>
           <w:bCs/>
+          <w:szCs w:val="24"/>
           <w:u w:val="single"/>
         </w:rPr>
       </w:pPr>
@@ -3711,6 +4036,8 @@
           <w:rFonts w:ascii="Arial" w:hAnsi="Arial" w:cs="Arial"/>
           <w:b/>
           <w:bCs/>
+          <w:noProof/>
+          <w:szCs w:val="24"/>
         </w:rPr>
         <w:lastRenderedPageBreak/>
         <w:drawing>
@@ -3761,6 +4088,7 @@
           <w:rFonts w:ascii="Arial" w:hAnsi="Arial" w:cs="Arial"/>
           <w:b/>
           <w:bCs/>
+          <w:szCs w:val="24"/>
         </w:rPr>
       </w:pPr>
       <w:r>
@@ -3768,6 +4096,7 @@
           <w:rFonts w:ascii="Arial" w:hAnsi="Arial" w:cs="Arial"/>
           <w:b/>
           <w:bCs/>
+          <w:szCs w:val="24"/>
         </w:rPr>
         <w:t xml:space="preserve"> REFERÊNCIAS</w:t>
       </w:r>
@@ -3775,6 +4104,10 @@
     <w:p>
       <w:pPr>
         <w:ind w:left="424" w:firstLine="0"/>
+        <w:rPr>
+          <w:rFonts w:ascii="Arial" w:hAnsi="Arial" w:cs="Arial"/>
+          <w:szCs w:val="24"/>
+        </w:rPr>
       </w:pPr>
     </w:p>
     <w:p>

</xml_diff>

<commit_message>
Atualização do sumário da documentação
</commit_message>
<xml_diff>
--- a/Sprint 2/Documentação/Documentacao.docx
+++ b/Sprint 2/Documentação/Documentacao.docx
@@ -1511,7 +1511,7 @@
               <w:sz w:val="24"/>
               <w:szCs w:val="24"/>
             </w:rPr>
-            <w:t>3</w:t>
+            <w:t>4</w:t>
           </w:r>
         </w:p>
         <w:p>
@@ -4311,6 +4311,7 @@
           <w:rFonts w:ascii="Arial" w:hAnsi="Arial" w:cs="Arial"/>
           <w:b/>
           <w:bCs/>
+          <w:noProof/>
           <w:szCs w:val="24"/>
         </w:rPr>
         <w:drawing>
@@ -4365,6 +4366,7 @@
           <w:rFonts w:ascii="Arial" w:hAnsi="Arial" w:cs="Arial"/>
           <w:b/>
           <w:bCs/>
+          <w:noProof/>
           <w:szCs w:val="24"/>
         </w:rPr>
         <w:drawing>
@@ -4831,6 +4833,126 @@
     <w:p>
       <w:pPr>
         <w:pStyle w:val="PargrafodaLista"/>
+        <w:rPr>
+          <w:rFonts w:ascii="Arial" w:hAnsi="Arial" w:cs="Arial"/>
+          <w:b/>
+          <w:bCs/>
+          <w:szCs w:val="24"/>
+          <w:u w:val="single"/>
+        </w:rPr>
+      </w:pPr>
+    </w:p>
+    <w:p>
+      <w:pPr>
+        <w:pStyle w:val="PargrafodaLista"/>
+        <w:rPr>
+          <w:rFonts w:ascii="Arial" w:hAnsi="Arial" w:cs="Arial"/>
+          <w:b/>
+          <w:bCs/>
+          <w:szCs w:val="24"/>
+          <w:u w:val="single"/>
+        </w:rPr>
+      </w:pPr>
+    </w:p>
+    <w:p>
+      <w:pPr>
+        <w:pStyle w:val="PargrafodaLista"/>
+        <w:rPr>
+          <w:rFonts w:ascii="Arial" w:hAnsi="Arial" w:cs="Arial"/>
+          <w:b/>
+          <w:bCs/>
+          <w:szCs w:val="24"/>
+          <w:u w:val="single"/>
+        </w:rPr>
+      </w:pPr>
+    </w:p>
+    <w:p>
+      <w:pPr>
+        <w:pStyle w:val="PargrafodaLista"/>
+        <w:rPr>
+          <w:rFonts w:ascii="Arial" w:hAnsi="Arial" w:cs="Arial"/>
+          <w:b/>
+          <w:bCs/>
+          <w:szCs w:val="24"/>
+          <w:u w:val="single"/>
+        </w:rPr>
+      </w:pPr>
+    </w:p>
+    <w:p>
+      <w:pPr>
+        <w:pStyle w:val="PargrafodaLista"/>
+        <w:rPr>
+          <w:rFonts w:ascii="Arial" w:hAnsi="Arial" w:cs="Arial"/>
+          <w:b/>
+          <w:bCs/>
+          <w:szCs w:val="24"/>
+          <w:u w:val="single"/>
+        </w:rPr>
+      </w:pPr>
+    </w:p>
+    <w:p>
+      <w:pPr>
+        <w:pStyle w:val="PargrafodaLista"/>
+        <w:rPr>
+          <w:rFonts w:ascii="Arial" w:hAnsi="Arial" w:cs="Arial"/>
+          <w:b/>
+          <w:bCs/>
+          <w:szCs w:val="24"/>
+          <w:u w:val="single"/>
+        </w:rPr>
+      </w:pPr>
+    </w:p>
+    <w:p>
+      <w:pPr>
+        <w:pStyle w:val="PargrafodaLista"/>
+        <w:rPr>
+          <w:rFonts w:ascii="Arial" w:hAnsi="Arial" w:cs="Arial"/>
+          <w:b/>
+          <w:bCs/>
+          <w:szCs w:val="24"/>
+          <w:u w:val="single"/>
+        </w:rPr>
+      </w:pPr>
+    </w:p>
+    <w:p>
+      <w:pPr>
+        <w:pStyle w:val="PargrafodaLista"/>
+        <w:rPr>
+          <w:rFonts w:ascii="Arial" w:hAnsi="Arial" w:cs="Arial"/>
+          <w:b/>
+          <w:bCs/>
+          <w:szCs w:val="24"/>
+          <w:u w:val="single"/>
+        </w:rPr>
+      </w:pPr>
+    </w:p>
+    <w:p>
+      <w:pPr>
+        <w:pStyle w:val="PargrafodaLista"/>
+        <w:rPr>
+          <w:rFonts w:ascii="Arial" w:hAnsi="Arial" w:cs="Arial"/>
+          <w:b/>
+          <w:bCs/>
+          <w:szCs w:val="24"/>
+          <w:u w:val="single"/>
+        </w:rPr>
+      </w:pPr>
+    </w:p>
+    <w:p>
+      <w:pPr>
+        <w:pStyle w:val="PargrafodaLista"/>
+        <w:rPr>
+          <w:rFonts w:ascii="Arial" w:hAnsi="Arial" w:cs="Arial"/>
+          <w:b/>
+          <w:bCs/>
+          <w:szCs w:val="24"/>
+          <w:u w:val="single"/>
+        </w:rPr>
+      </w:pPr>
+    </w:p>
+    <w:p>
+      <w:pPr>
+        <w:pStyle w:val="PargrafodaLista"/>
         <w:numPr>
           <w:ilvl w:val="0"/>
           <w:numId w:val="13"/>
@@ -4849,6 +4971,7 @@
           <w:bCs/>
           <w:szCs w:val="24"/>
         </w:rPr>
+        <w:lastRenderedPageBreak/>
         <w:t xml:space="preserve"> REFERÊNCIAS</w:t>
       </w:r>
     </w:p>

</xml_diff>

<commit_message>
Primeira versão manual de instalação
</commit_message>
<xml_diff>
--- a/Sprint 2/Documentação/Documentacao.docx
+++ b/Sprint 2/Documentação/Documentacao.docx
@@ -1914,301 +1914,6 @@
     </w:p>
     <w:p>
       <w:pPr>
-        <w:ind w:left="424" w:firstLine="284"/>
-        <w:rPr>
-          <w:rFonts w:ascii="Arial" w:hAnsi="Arial" w:cs="Arial"/>
-          <w:color w:val="auto"/>
-          <w:szCs w:val="24"/>
-          <w:shd w:val="clear" w:color="auto" w:fill="FFFFFF"/>
-        </w:rPr>
-      </w:pPr>
-      <w:r>
-        <w:rPr>
-          <w:rFonts w:ascii="Arial" w:hAnsi="Arial" w:cs="Arial"/>
-          <w:szCs w:val="24"/>
-        </w:rPr>
-        <w:t xml:space="preserve">De acordo com a </w:t>
-      </w:r>
-      <w:r>
-        <w:rPr>
-          <w:rFonts w:ascii="Arial" w:hAnsi="Arial" w:cs="Arial"/>
-          <w:szCs w:val="24"/>
-        </w:rPr>
-        <w:t>A</w:t>
-      </w:r>
-      <w:r>
-        <w:rPr>
-          <w:rFonts w:ascii="Arial" w:hAnsi="Arial" w:cs="Arial"/>
-          <w:szCs w:val="24"/>
-        </w:rPr>
-        <w:t xml:space="preserve">ssociação </w:t>
-      </w:r>
-      <w:r>
-        <w:rPr>
-          <w:rFonts w:ascii="Arial" w:hAnsi="Arial" w:cs="Arial"/>
-          <w:szCs w:val="24"/>
-        </w:rPr>
-        <w:t xml:space="preserve">Sul Brasileira de Refrigeração, </w:t>
-      </w:r>
-      <w:r>
-        <w:rPr>
-          <w:rFonts w:ascii="Arial" w:hAnsi="Arial" w:cs="Arial"/>
-          <w:szCs w:val="24"/>
-        </w:rPr>
-        <w:t>Ar-condicionado</w:t>
-      </w:r>
-      <w:r>
-        <w:rPr>
-          <w:rFonts w:ascii="Arial" w:hAnsi="Arial" w:cs="Arial"/>
-          <w:szCs w:val="24"/>
-        </w:rPr>
-        <w:t>, Aquecimento e Ventilação (ASBRAV)</w:t>
-      </w:r>
-      <w:r>
-        <w:rPr>
-          <w:rFonts w:ascii="Arial" w:hAnsi="Arial" w:cs="Arial"/>
-          <w:szCs w:val="24"/>
-        </w:rPr>
-        <w:t>, a qualidade do ar re</w:t>
-      </w:r>
-      <w:r>
-        <w:rPr>
-          <w:rFonts w:ascii="Arial" w:hAnsi="Arial" w:cs="Arial"/>
-          <w:szCs w:val="24"/>
-        </w:rPr>
-        <w:t>presenta muito mais que sensação de bem-estar</w:t>
-      </w:r>
-      <w:r>
-        <w:rPr>
-          <w:rFonts w:ascii="Arial" w:hAnsi="Arial" w:cs="Arial"/>
-          <w:color w:val="auto"/>
-          <w:szCs w:val="24"/>
-        </w:rPr>
-        <w:t xml:space="preserve">, </w:t>
-      </w:r>
-      <w:r>
-        <w:rPr>
-          <w:rFonts w:ascii="Arial" w:hAnsi="Arial" w:cs="Arial"/>
-          <w:color w:val="auto"/>
-          <w:szCs w:val="24"/>
-          <w:shd w:val="clear" w:color="auto" w:fill="FFFFFF"/>
-        </w:rPr>
-        <w:t>o sistema de climatização trata, além da temperatura e do conforto térmico, de outros fatores como a renovação do ar, movimentação do ar, filtragem, qualidade e umidade do ar. Estes fatores são mais importantes que apenas o conforto aparente que o ar-condicionado pode proporcionar</w:t>
-      </w:r>
-      <w:r>
-        <w:rPr>
-          <w:rFonts w:ascii="Arial" w:hAnsi="Arial" w:cs="Arial"/>
-          <w:color w:val="auto"/>
-          <w:szCs w:val="24"/>
-          <w:shd w:val="clear" w:color="auto" w:fill="FFFFFF"/>
-        </w:rPr>
-        <w:t>.</w:t>
-      </w:r>
-    </w:p>
-    <w:p>
-      <w:pPr>
-        <w:ind w:left="424" w:firstLine="284"/>
-        <w:rPr>
-          <w:rFonts w:ascii="Arial" w:hAnsi="Arial" w:cs="Arial"/>
-          <w:color w:val="auto"/>
-          <w:szCs w:val="24"/>
-          <w:shd w:val="clear" w:color="auto" w:fill="FFFFFF"/>
-        </w:rPr>
-      </w:pPr>
-      <w:r>
-        <w:rPr>
-          <w:rFonts w:ascii="Arial" w:hAnsi="Arial" w:cs="Arial"/>
-          <w:color w:val="auto"/>
-          <w:szCs w:val="24"/>
-          <w:shd w:val="clear" w:color="auto" w:fill="FFFFFF"/>
-        </w:rPr>
-        <w:t>Segundo profissionais, os vírus e bactérias preferem umidades muito baixas ou muito altas para a proliferação, com umidade relativa do ar abaixo de 30% ou acima de 70%. Em ambientes com a climatização operando de maneira adequada, a umidade fica entre 40% e 60%.</w:t>
-      </w:r>
-    </w:p>
-    <w:p>
-      <w:pPr>
-        <w:ind w:left="424" w:firstLine="284"/>
-        <w:rPr>
-          <w:rFonts w:ascii="Arial" w:hAnsi="Arial" w:cs="Arial"/>
-          <w:color w:val="auto"/>
-          <w:szCs w:val="24"/>
-        </w:rPr>
-      </w:pPr>
-      <w:r>
-        <w:rPr>
-          <w:rFonts w:ascii="Arial" w:hAnsi="Arial" w:cs="Arial"/>
-          <w:color w:val="auto"/>
-          <w:szCs w:val="24"/>
-          <w:shd w:val="clear" w:color="auto" w:fill="FFFFFF"/>
-        </w:rPr>
-        <w:t>A ASBRAV afirma que, através de um simple</w:t>
-      </w:r>
-      <w:r>
-        <w:rPr>
-          <w:rFonts w:ascii="Arial" w:hAnsi="Arial" w:cs="Arial"/>
-          <w:color w:val="auto"/>
-          <w:szCs w:val="24"/>
-          <w:shd w:val="clear" w:color="auto" w:fill="FFFFFF"/>
-        </w:rPr>
-        <w:t>s monitoramento</w:t>
-      </w:r>
-      <w:r>
-        <w:rPr>
-          <w:rFonts w:ascii="Arial" w:hAnsi="Arial" w:cs="Arial"/>
-          <w:color w:val="auto"/>
-          <w:szCs w:val="24"/>
-          <w:shd w:val="clear" w:color="auto" w:fill="FFFFFF"/>
-        </w:rPr>
-        <w:t>, é possível perceber uma redução de até 9% no índice de conversa no ambiente de trabalho pela maior concentração de quem está trabalhando. Outros dados apontam que a redução de doenças respiratórias em um ano, pode representar até 37 milhões de casos a menos de gripe comum ou do tipo Influenza, o que proporciona uma economia de 21 bilhões de Euros.</w:t>
-      </w:r>
-    </w:p>
-    <w:p>
-      <w:pPr>
-        <w:ind w:left="424" w:firstLine="284"/>
-        <w:rPr>
-          <w:rFonts w:ascii="Arial" w:hAnsi="Arial" w:cs="Arial"/>
-          <w:szCs w:val="24"/>
-        </w:rPr>
-      </w:pPr>
-      <w:r>
-        <w:rPr>
-          <w:rFonts w:ascii="Arial" w:hAnsi="Arial" w:cs="Arial"/>
-          <w:szCs w:val="24"/>
-        </w:rPr>
-        <w:lastRenderedPageBreak/>
-        <w:t xml:space="preserve">Atualmente </w:t>
-      </w:r>
-      <w:r>
-        <w:rPr>
-          <w:rFonts w:ascii="Arial" w:hAnsi="Arial" w:cs="Arial"/>
-          <w:szCs w:val="24"/>
-        </w:rPr>
-        <w:t>o Brasil entrou em alerta, a qualidade de emprego e relação entre empregados e empregadores</w:t>
-      </w:r>
-      <w:r>
-        <w:rPr>
-          <w:rFonts w:ascii="Arial" w:hAnsi="Arial" w:cs="Arial"/>
-          <w:szCs w:val="24"/>
-        </w:rPr>
-        <w:t xml:space="preserve"> passou a ser cada vez mais debatido no mercado de trabalho. </w:t>
-      </w:r>
-      <w:r>
-        <w:rPr>
-          <w:rFonts w:ascii="Arial" w:hAnsi="Arial" w:cs="Arial"/>
-          <w:szCs w:val="24"/>
-        </w:rPr>
-        <w:t>Em uma pesquisa realizada pelo Instituto Locomotiva</w:t>
-      </w:r>
-      <w:r>
-        <w:rPr>
-          <w:rFonts w:ascii="Arial" w:hAnsi="Arial" w:cs="Arial"/>
-          <w:szCs w:val="24"/>
-        </w:rPr>
-        <w:t xml:space="preserve"> em 2017</w:t>
-      </w:r>
-      <w:r>
-        <w:rPr>
-          <w:rFonts w:ascii="Arial" w:hAnsi="Arial" w:cs="Arial"/>
-          <w:szCs w:val="24"/>
-        </w:rPr>
-        <w:t xml:space="preserve">, dados apontam que 56% </w:t>
-      </w:r>
-      <w:r>
-        <w:rPr>
-          <w:rFonts w:ascii="Arial" w:hAnsi="Arial" w:cs="Arial"/>
-          <w:szCs w:val="24"/>
-        </w:rPr>
-        <w:t xml:space="preserve">dos trabalhadores com carteira assinada estão insatisfeitos com </w:t>
-      </w:r>
-      <w:r>
-        <w:rPr>
-          <w:rFonts w:ascii="Arial" w:hAnsi="Arial" w:cs="Arial"/>
-          <w:szCs w:val="24"/>
-        </w:rPr>
-        <w:t xml:space="preserve">seu emprego, sendo 18,7 milhões de pessoas trocariam de emprego </w:t>
-      </w:r>
-      <w:r>
-        <w:rPr>
-          <w:rFonts w:ascii="Arial" w:hAnsi="Arial" w:cs="Arial"/>
-          <w:szCs w:val="24"/>
-        </w:rPr>
-        <w:t>em troca de um ambiente de trabalho mais saudável.</w:t>
-      </w:r>
-    </w:p>
-    <w:p>
-      <w:pPr>
-        <w:ind w:left="424" w:firstLine="284"/>
-        <w:rPr>
-          <w:rFonts w:ascii="Arial" w:hAnsi="Arial" w:cs="Arial"/>
-          <w:szCs w:val="24"/>
-        </w:rPr>
-      </w:pPr>
-      <w:r>
-        <w:rPr>
-          <w:rFonts w:ascii="Arial" w:hAnsi="Arial" w:cs="Arial"/>
-          <w:szCs w:val="24"/>
-        </w:rPr>
-        <w:t xml:space="preserve">Outro fator que aponta alerta é o índice de </w:t>
-      </w:r>
-      <w:r>
-        <w:rPr>
-          <w:rFonts w:ascii="Arial" w:hAnsi="Arial" w:cs="Arial"/>
-          <w:szCs w:val="24"/>
-        </w:rPr>
-        <w:t>absenteísmo que cresce cada vez mais a cada ano,</w:t>
-      </w:r>
-      <w:r>
-        <w:rPr>
-          <w:rFonts w:ascii="Arial" w:hAnsi="Arial" w:cs="Arial"/>
-          <w:szCs w:val="24"/>
-        </w:rPr>
-        <w:t xml:space="preserve"> </w:t>
-      </w:r>
-      <w:r>
-        <w:rPr>
-          <w:rFonts w:ascii="Arial" w:hAnsi="Arial" w:cs="Arial"/>
-          <w:szCs w:val="24"/>
-        </w:rPr>
-        <w:t>em uma pesquisa feita pela</w:t>
-      </w:r>
-      <w:r>
-        <w:rPr>
-          <w:rFonts w:ascii="Arial" w:hAnsi="Arial" w:cs="Arial"/>
-          <w:szCs w:val="24"/>
-        </w:rPr>
-        <w:t xml:space="preserve"> empresa de tecnologia Levee,</w:t>
-      </w:r>
-      <w:r>
-        <w:rPr>
-          <w:rFonts w:ascii="Arial" w:hAnsi="Arial" w:cs="Arial"/>
-          <w:szCs w:val="24"/>
-        </w:rPr>
-        <w:t xml:space="preserve"> 500 das maiores empresas do Brasil deixam de </w:t>
-      </w:r>
-      <w:r>
-        <w:rPr>
-          <w:rFonts w:ascii="Arial" w:hAnsi="Arial" w:cs="Arial"/>
-          <w:szCs w:val="24"/>
-        </w:rPr>
-        <w:t xml:space="preserve">ganhar R$ 230 milhões </w:t>
-      </w:r>
-      <w:r>
-        <w:rPr>
-          <w:rFonts w:ascii="Arial" w:hAnsi="Arial" w:cs="Arial"/>
-          <w:szCs w:val="24"/>
-        </w:rPr>
-        <w:t xml:space="preserve">ao ano por conta da </w:t>
-      </w:r>
-      <w:r>
-        <w:rPr>
-          <w:rFonts w:ascii="Arial" w:hAnsi="Arial" w:cs="Arial"/>
-          <w:szCs w:val="24"/>
-        </w:rPr>
-        <w:t>improdutividade.</w:t>
-      </w:r>
-    </w:p>
-    <w:p>
-      <w:pPr>
         <w:spacing w:after="100" w:afterAutospacing="1"/>
         <w:ind w:left="424" w:firstLine="284"/>
         <w:rPr>
@@ -2221,254 +1926,7 @@
           <w:rFonts w:ascii="Arial" w:hAnsi="Arial" w:cs="Arial"/>
           <w:szCs w:val="24"/>
         </w:rPr>
-        <w:t xml:space="preserve">Diante disso a empresa </w:t>
-      </w:r>
-      <w:r>
-        <w:rPr>
-          <w:rFonts w:ascii="Arial" w:hAnsi="Arial" w:cs="Arial"/>
-          <w:szCs w:val="24"/>
-        </w:rPr>
-        <w:t xml:space="preserve">nós da empresa Ferbgam propomos </w:t>
-      </w:r>
-      <w:r>
-        <w:rPr>
-          <w:rFonts w:ascii="Arial" w:hAnsi="Arial" w:cs="Arial"/>
-          <w:szCs w:val="24"/>
-        </w:rPr>
-        <w:t>a implementação do</w:t>
-      </w:r>
-      <w:r>
-        <w:rPr>
-          <w:rFonts w:ascii="Arial" w:hAnsi="Arial" w:cs="Arial"/>
-          <w:szCs w:val="24"/>
-        </w:rPr>
-        <w:t xml:space="preserve"> Relax Machine</w:t>
-      </w:r>
-      <w:r>
-        <w:rPr>
-          <w:rFonts w:ascii="Arial" w:hAnsi="Arial" w:cs="Arial"/>
-          <w:szCs w:val="24"/>
-        </w:rPr>
-        <w:t>, para melhorar a produtividade e consequentemente os lucros das empresas comerciais</w:t>
-      </w:r>
-      <w:r>
-        <w:rPr>
-          <w:rFonts w:ascii="Arial" w:hAnsi="Arial" w:cs="Arial"/>
-          <w:szCs w:val="24"/>
-        </w:rPr>
-        <w:t>.</w:t>
-      </w:r>
-    </w:p>
-    <w:p>
-      <w:pPr>
-        <w:spacing w:after="100" w:afterAutospacing="1"/>
-        <w:ind w:left="424" w:firstLine="284"/>
-        <w:rPr>
-          <w:rFonts w:ascii="Arial" w:hAnsi="Arial" w:cs="Arial"/>
-          <w:szCs w:val="24"/>
-        </w:rPr>
-      </w:pPr>
-      <w:r>
-        <w:rPr>
-          <w:rFonts w:ascii="Arial" w:hAnsi="Arial" w:cs="Arial"/>
-          <w:szCs w:val="24"/>
-        </w:rPr>
-        <w:t xml:space="preserve">O Sistema consiste na implementação de sensores nos ambientes empresariais para que possamos </w:t>
-      </w:r>
-      <w:r>
-        <w:rPr>
-          <w:rFonts w:ascii="Arial" w:hAnsi="Arial" w:cs="Arial"/>
-          <w:szCs w:val="24"/>
-        </w:rPr>
-        <w:t>proporcionar um ambiente de trabalho mais saudável e adequado para os funcionários, visando assim melhorar seu desempenho produtivo no mercado de trabalho, gerando maiores lucros para as empresas.</w:t>
-      </w:r>
-    </w:p>
-    <w:p>
-      <w:pPr>
-        <w:ind w:left="424" w:firstLine="284"/>
-        <w:rPr>
-          <w:rFonts w:ascii="Arial" w:hAnsi="Arial" w:cs="Arial"/>
-          <w:szCs w:val="24"/>
-        </w:rPr>
-      </w:pPr>
-      <w:r>
-        <w:rPr>
-          <w:rFonts w:ascii="Arial" w:hAnsi="Arial" w:cs="Arial"/>
-          <w:szCs w:val="24"/>
-        </w:rPr>
-        <w:t>Por meio d</w:t>
-      </w:r>
-      <w:r>
-        <w:rPr>
-          <w:rFonts w:ascii="Arial" w:hAnsi="Arial" w:cs="Arial"/>
-          <w:szCs w:val="24"/>
-        </w:rPr>
-        <w:t xml:space="preserve">e estudos, foi possível avaliarmos que diversos fatores </w:t>
-      </w:r>
-      <w:r>
-        <w:rPr>
-          <w:rFonts w:ascii="Arial" w:hAnsi="Arial" w:cs="Arial"/>
-          <w:szCs w:val="24"/>
-        </w:rPr>
-        <w:t>são gatilhos para a improdutividade dos trabalhadores, sendo os principais</w:t>
-      </w:r>
-      <w:r>
-        <w:rPr>
-          <w:rFonts w:ascii="Arial" w:hAnsi="Arial" w:cs="Arial"/>
-          <w:szCs w:val="24"/>
-        </w:rPr>
-        <w:t xml:space="preserve">, a temperatura do ambiente, a umidade do ar e a luminosidade </w:t>
-      </w:r>
-      <w:r>
-        <w:rPr>
-          <w:rFonts w:ascii="Arial" w:hAnsi="Arial" w:cs="Arial"/>
-          <w:szCs w:val="24"/>
-        </w:rPr>
-        <w:t xml:space="preserve">da área de trabalho, visto isso a empresa Ferbgam </w:t>
-      </w:r>
-      <w:r>
-        <w:rPr>
-          <w:rFonts w:ascii="Arial" w:hAnsi="Arial" w:cs="Arial"/>
-          <w:szCs w:val="24"/>
-        </w:rPr>
-        <w:t xml:space="preserve">visa criar um sistema no qual de acordo com as necessidades e </w:t>
-      </w:r>
-      <w:r>
-        <w:rPr>
-          <w:rFonts w:ascii="Arial" w:hAnsi="Arial" w:cs="Arial"/>
-          <w:szCs w:val="24"/>
-        </w:rPr>
-        <w:t>características dos funcionários</w:t>
-      </w:r>
-      <w:r>
-        <w:rPr>
-          <w:rFonts w:ascii="Arial" w:hAnsi="Arial" w:cs="Arial"/>
-          <w:szCs w:val="24"/>
-        </w:rPr>
-        <w:t xml:space="preserve">, e de acordo com as normas </w:t>
-      </w:r>
-      <w:r>
-        <w:rPr>
-          <w:rFonts w:ascii="Arial" w:hAnsi="Arial" w:cs="Arial"/>
-          <w:szCs w:val="24"/>
-        </w:rPr>
-        <w:t xml:space="preserve">impostas pelo Ministério de Trabalho e Emprego </w:t>
-      </w:r>
-      <w:r>
-        <w:rPr>
-          <w:rFonts w:ascii="Arial" w:hAnsi="Arial" w:cs="Arial"/>
-          <w:szCs w:val="24"/>
-        </w:rPr>
-        <w:t xml:space="preserve">(NR17, </w:t>
-      </w:r>
-      <w:r>
-        <w:rPr>
-          <w:rFonts w:ascii="Arial" w:hAnsi="Arial" w:cs="Arial"/>
-          <w:szCs w:val="24"/>
-        </w:rPr>
-        <w:t>ISO 9241</w:t>
-      </w:r>
-      <w:r>
-        <w:rPr>
-          <w:rFonts w:ascii="Arial" w:hAnsi="Arial" w:cs="Arial"/>
-          <w:szCs w:val="24"/>
-        </w:rPr>
-        <w:t xml:space="preserve"> e a NBR 5413</w:t>
-      </w:r>
-      <w:r>
-        <w:rPr>
-          <w:rFonts w:ascii="Arial" w:hAnsi="Arial" w:cs="Arial"/>
-          <w:szCs w:val="24"/>
-        </w:rPr>
-        <w:t>)</w:t>
-      </w:r>
-      <w:r>
-        <w:rPr>
-          <w:rFonts w:ascii="Arial" w:hAnsi="Arial" w:cs="Arial"/>
-          <w:szCs w:val="24"/>
-        </w:rPr>
-        <w:t xml:space="preserve">, o sistema monitorará o ambiente para que ele </w:t>
-      </w:r>
-      <w:r>
-        <w:rPr>
-          <w:rFonts w:ascii="Arial" w:hAnsi="Arial" w:cs="Arial"/>
-          <w:szCs w:val="24"/>
-        </w:rPr>
-        <w:t xml:space="preserve">se adeque as especificações desejadas, </w:t>
-      </w:r>
-      <w:r>
-        <w:rPr>
-          <w:rFonts w:ascii="Arial" w:hAnsi="Arial" w:cs="Arial"/>
-          <w:szCs w:val="24"/>
-        </w:rPr>
-        <w:t xml:space="preserve">por meio de sensores, sendo que, caso algo fora das especificações pré-determinadas </w:t>
-      </w:r>
-      <w:r>
-        <w:rPr>
-          <w:rFonts w:ascii="Arial" w:hAnsi="Arial" w:cs="Arial"/>
-          <w:szCs w:val="24"/>
-        </w:rPr>
-        <w:t xml:space="preserve">estejam irregulares o sistema enviará um alerta para </w:t>
-      </w:r>
-      <w:r>
-        <w:rPr>
-          <w:rFonts w:ascii="Arial" w:hAnsi="Arial" w:cs="Arial"/>
-          <w:szCs w:val="24"/>
-        </w:rPr>
-        <w:t>que os funcionários da manutenção possam averiguar o problema ali presente.</w:t>
-      </w:r>
-    </w:p>
-    <w:p>
-      <w:pPr>
-        <w:spacing w:after="100" w:afterAutospacing="1"/>
-        <w:ind w:left="424" w:firstLine="284"/>
-        <w:rPr>
-          <w:rFonts w:ascii="Arial" w:hAnsi="Arial" w:cs="Arial"/>
-          <w:szCs w:val="24"/>
-        </w:rPr>
-      </w:pPr>
-      <w:r>
-        <w:rPr>
-          <w:rFonts w:ascii="Arial" w:hAnsi="Arial" w:cs="Arial"/>
-          <w:szCs w:val="24"/>
-        </w:rPr>
-        <w:t>Futuramente o projeto poderá se expandir para os ambientes Home Office</w:t>
-      </w:r>
-      <w:r>
-        <w:rPr>
-          <w:rFonts w:ascii="Arial" w:hAnsi="Arial" w:cs="Arial"/>
-          <w:szCs w:val="24"/>
-        </w:rPr>
-        <w:t xml:space="preserve">, o modo de trabalho </w:t>
-      </w:r>
-      <w:r>
-        <w:rPr>
-          <w:rFonts w:ascii="Arial" w:hAnsi="Arial" w:cs="Arial"/>
-          <w:szCs w:val="24"/>
-        </w:rPr>
-        <w:t xml:space="preserve">se popularizou em 2020, por conta da pandemia </w:t>
-      </w:r>
-      <w:r>
-        <w:rPr>
-          <w:rFonts w:ascii="Arial" w:hAnsi="Arial" w:cs="Arial"/>
-          <w:szCs w:val="24"/>
-        </w:rPr>
-        <w:lastRenderedPageBreak/>
-        <w:t xml:space="preserve">do Novo </w:t>
-      </w:r>
-      <w:r>
-        <w:rPr>
-          <w:rFonts w:ascii="Arial" w:hAnsi="Arial" w:cs="Arial"/>
-          <w:szCs w:val="24"/>
-        </w:rPr>
-        <w:t>Coronavírus. Visto isso uma implementação futura poderá ser feita para que mesmo de casa os funcionários consigam manter a produtividade e desempenho, podendo assim trabalhar em um ambiente apropriado</w:t>
-      </w:r>
-      <w:r>
-        <w:rPr>
-          <w:rFonts w:ascii="Arial" w:hAnsi="Arial" w:cs="Arial"/>
-          <w:szCs w:val="24"/>
-        </w:rPr>
-        <w:t>.</w:t>
+        <w:t xml:space="preserve"> </w:t>
       </w:r>
     </w:p>
     <w:p>
@@ -3029,6 +2487,7 @@
           <w:bCs/>
           <w:szCs w:val="24"/>
         </w:rPr>
+        <w:lastRenderedPageBreak/>
         <w:t>BACKLOG DO PROJETO</w:t>
       </w:r>
     </w:p>
@@ -3119,7 +2578,6 @@
           <w:bCs/>
           <w:szCs w:val="24"/>
         </w:rPr>
-        <w:lastRenderedPageBreak/>
         <w:t xml:space="preserve">DIAGRAMAS </w:t>
       </w:r>
     </w:p>
@@ -3303,6 +2761,7 @@
           <w:noProof/>
           <w:szCs w:val="24"/>
         </w:rPr>
+        <w:lastRenderedPageBreak/>
         <w:drawing>
           <wp:inline distT="0" distB="0" distL="0" distR="0" wp14:anchorId="36E7DC5E" wp14:editId="0584A32F">
             <wp:extent cx="5400040" cy="3037840"/>
@@ -3396,7 +2855,6 @@
           <w:bCs/>
           <w:szCs w:val="24"/>
         </w:rPr>
-        <w:lastRenderedPageBreak/>
         <w:t>PLANILHA DE RISCOS</w:t>
       </w:r>
     </w:p>
@@ -3639,7 +3097,6 @@
           <w:bCs/>
           <w:szCs w:val="24"/>
         </w:rPr>
-        <w:lastRenderedPageBreak/>
         <w:t>ANALITYCS</w:t>
       </w:r>
     </w:p>
@@ -4240,7 +3697,6 @@
           <w:noProof/>
           <w:szCs w:val="24"/>
         </w:rPr>
-        <w:lastRenderedPageBreak/>
         <w:drawing>
           <wp:inline distT="0" distB="0" distL="0" distR="0" wp14:anchorId="212AA81F" wp14:editId="3CB8AA87">
             <wp:extent cx="5400040" cy="2505075"/>
@@ -4314,6 +3770,7 @@
           <w:noProof/>
           <w:szCs w:val="24"/>
         </w:rPr>
+        <w:lastRenderedPageBreak/>
         <w:drawing>
           <wp:inline distT="0" distB="0" distL="0" distR="0" wp14:anchorId="4BA41FFD" wp14:editId="6E0FF381">
             <wp:extent cx="5400040" cy="2494280"/>
@@ -4435,7 +3892,6 @@
           <w:noProof/>
           <w:szCs w:val="24"/>
         </w:rPr>
-        <w:lastRenderedPageBreak/>
         <w:drawing>
           <wp:inline distT="0" distB="0" distL="0" distR="0" wp14:anchorId="0C272DAA" wp14:editId="314F94AC">
             <wp:extent cx="5400040" cy="2522220"/>
@@ -4502,6 +3958,7 @@
           <w:noProof/>
           <w:szCs w:val="24"/>
         </w:rPr>
+        <w:lastRenderedPageBreak/>
         <w:drawing>
           <wp:inline distT="0" distB="0" distL="0" distR="0" wp14:anchorId="5BA40048" wp14:editId="34022F03">
             <wp:extent cx="5400040" cy="2513965"/>
@@ -4624,7 +4081,6 @@
           <w:noProof/>
           <w:szCs w:val="24"/>
         </w:rPr>
-        <w:lastRenderedPageBreak/>
         <w:drawing>
           <wp:inline distT="0" distB="0" distL="0" distR="0" wp14:anchorId="5654D9CA" wp14:editId="03F4D4EC">
             <wp:extent cx="5400040" cy="2518410"/>
@@ -4971,7 +4427,6 @@
           <w:bCs/>
           <w:szCs w:val="24"/>
         </w:rPr>
-        <w:lastRenderedPageBreak/>
         <w:t xml:space="preserve"> REFERÊNCIAS</w:t>
       </w:r>
     </w:p>

</xml_diff>